<commit_message>
Change reference to CKD, Stage 3
</commit_message>
<xml_diff>
--- a/docs/quarto/index.docx
+++ b/docs/quarto/index.docx
@@ -389,7 +389,7 @@
                 <w:rFonts w:ascii="Calibri" w:hAnsi="Calibri"/>
                 <w:sz w:val="20"/>
               </w:rPr>
-              <w:t xml:space="preserve">CKD, Stage 1</w:t>
+              <w:t xml:space="preserve">CKD, Stage 3</w:t>
             </w:r>
             <w:r>
               <w:rPr>
@@ -410,7 +410,7 @@
                 <w:rFonts w:ascii="Calibri" w:hAnsi="Calibri"/>
                 <w:sz w:val="20"/>
               </w:rPr>
-              <w:t xml:space="preserve">N = 1,450</w:t>
+              <w:t xml:space="preserve">N = 93,830</w:t>
             </w:r>
             <w:r>
               <w:rPr>
@@ -442,7 +442,7 @@
                 <w:rFonts w:ascii="Calibri" w:hAnsi="Calibri"/>
                 <w:sz w:val="20"/>
               </w:rPr>
-              <w:t xml:space="preserve">CKD, Stage 2</w:t>
+              <w:t xml:space="preserve">CKD, Stage 1</w:t>
             </w:r>
             <w:r>
               <w:rPr>
@@ -463,7 +463,7 @@
                 <w:rFonts w:ascii="Calibri" w:hAnsi="Calibri"/>
                 <w:sz w:val="20"/>
               </w:rPr>
-              <w:t xml:space="preserve">N = 14,005</w:t>
+              <w:t xml:space="preserve">N = 1,450</w:t>
             </w:r>
             <w:r>
               <w:rPr>
@@ -495,7 +495,7 @@
                 <w:rFonts w:ascii="Calibri" w:hAnsi="Calibri"/>
                 <w:sz w:val="20"/>
               </w:rPr>
-              <w:t xml:space="preserve">CKD, Stage 3</w:t>
+              <w:t xml:space="preserve">CKD, Stage 2</w:t>
             </w:r>
             <w:r>
               <w:rPr>
@@ -516,7 +516,7 @@
                 <w:rFonts w:ascii="Calibri" w:hAnsi="Calibri"/>
                 <w:sz w:val="20"/>
               </w:rPr>
-              <w:t xml:space="preserve">N = 93,830</w:t>
+              <w:t xml:space="preserve">N = 14,005</w:t>
             </w:r>
             <w:r>
               <w:rPr>
@@ -794,6 +794,30 @@
                 <w:rFonts w:ascii="Calibri" w:hAnsi="Calibri"/>
                 <w:sz w:val="20"/>
               </w:rPr>
+              <w:t xml:space="default">72 (11)</w:t>
+            </w:r>
+          </w:p>
+        </w:tc>
+        <w:tc>
+          <w:tcPr>
+            <w:tcBorders>
+              <w:top w:val="single" w:space="0" w:color="D3D3D3"/>
+              <w:bottom w:val="single" w:space="0" w:color="D3D3D3"/>
+              <w:start w:val="single" w:space="0" w:color="D3D3D3"/>
+              <w:end w:val="single" w:space="0" w:color="D3D3D3"/>
+            </w:tcBorders>
+          </w:tcPr>
+          <w:p>
+            <w:pPr>
+              <w:spacing w:before="0" w:after="60"/>
+              <w:keepNext/>
+              <w:jc w:val="center"/>
+            </w:pPr>
+            <w:r>
+              <w:rPr>
+                <w:rFonts w:ascii="Calibri" w:hAnsi="Calibri"/>
+                <w:sz w:val="20"/>
+              </w:rPr>
               <w:t xml:space="default">65 (12)</w:t>
             </w:r>
           </w:p>
@@ -819,30 +843,6 @@
                 <w:sz w:val="20"/>
               </w:rPr>
               <w:t xml:space="default">68 (11)</w:t>
-            </w:r>
-          </w:p>
-        </w:tc>
-        <w:tc>
-          <w:tcPr>
-            <w:tcBorders>
-              <w:top w:val="single" w:space="0" w:color="D3D3D3"/>
-              <w:bottom w:val="single" w:space="0" w:color="D3D3D3"/>
-              <w:start w:val="single" w:space="0" w:color="D3D3D3"/>
-              <w:end w:val="single" w:space="0" w:color="D3D3D3"/>
-            </w:tcBorders>
-          </w:tcPr>
-          <w:p>
-            <w:pPr>
-              <w:spacing w:before="0" w:after="60"/>
-              <w:keepNext/>
-              <w:jc w:val="center"/>
-            </w:pPr>
-            <w:r>
-              <w:rPr>
-                <w:rFonts w:ascii="Calibri" w:hAnsi="Calibri"/>
-                <w:sz w:val="20"/>
-              </w:rPr>
-              <w:t xml:space="default">72 (11)</w:t>
             </w:r>
           </w:p>
         </w:tc>
@@ -1236,6 +1236,30 @@
                 <w:rFonts w:ascii="Calibri" w:hAnsi="Calibri"/>
                 <w:sz w:val="20"/>
               </w:rPr>
+              <w:t xml:space="default">32,120 (34%)</w:t>
+            </w:r>
+          </w:p>
+        </w:tc>
+        <w:tc>
+          <w:tcPr>
+            <w:tcBorders>
+              <w:top w:val="single" w:space="0" w:color="D3D3D3"/>
+              <w:bottom w:val="single" w:space="0" w:color="D3D3D3"/>
+              <w:start w:val="single" w:space="0" w:color="D3D3D3"/>
+              <w:end w:val="single" w:space="0" w:color="D3D3D3"/>
+            </w:tcBorders>
+          </w:tcPr>
+          <w:p>
+            <w:pPr>
+              <w:spacing w:before="0" w:after="60"/>
+              <w:keepNext/>
+              <w:jc w:val="center"/>
+            </w:pPr>
+            <w:r>
+              <w:rPr>
+                <w:rFonts w:ascii="Calibri" w:hAnsi="Calibri"/>
+                <w:sz w:val="20"/>
+              </w:rPr>
               <w:t xml:space="default">390 (27%)</w:t>
             </w:r>
           </w:p>
@@ -1261,30 +1285,6 @@
                 <w:sz w:val="20"/>
               </w:rPr>
               <w:t xml:space="default">3,455 (25%)</w:t>
-            </w:r>
-          </w:p>
-        </w:tc>
-        <w:tc>
-          <w:tcPr>
-            <w:tcBorders>
-              <w:top w:val="single" w:space="0" w:color="D3D3D3"/>
-              <w:bottom w:val="single" w:space="0" w:color="D3D3D3"/>
-              <w:start w:val="single" w:space="0" w:color="D3D3D3"/>
-              <w:end w:val="single" w:space="0" w:color="D3D3D3"/>
-            </w:tcBorders>
-          </w:tcPr>
-          <w:p>
-            <w:pPr>
-              <w:spacing w:before="0" w:after="60"/>
-              <w:keepNext/>
-              <w:jc w:val="center"/>
-            </w:pPr>
-            <w:r>
-              <w:rPr>
-                <w:rFonts w:ascii="Calibri" w:hAnsi="Calibri"/>
-                <w:sz w:val="20"/>
-              </w:rPr>
-              <w:t xml:space="default">32,120 (34%)</w:t>
             </w:r>
           </w:p>
         </w:tc>
@@ -1457,6 +1457,30 @@
                 <w:rFonts w:ascii="Calibri" w:hAnsi="Calibri"/>
                 <w:sz w:val="20"/>
               </w:rPr>
+              <w:t xml:space="default">61,710 (66%)</w:t>
+            </w:r>
+          </w:p>
+        </w:tc>
+        <w:tc>
+          <w:tcPr>
+            <w:tcBorders>
+              <w:top w:val="single" w:space="0" w:color="D3D3D3"/>
+              <w:bottom w:val="single" w:space="0" w:color="D3D3D3"/>
+              <w:start w:val="single" w:space="0" w:color="D3D3D3"/>
+              <w:end w:val="single" w:space="0" w:color="D3D3D3"/>
+            </w:tcBorders>
+          </w:tcPr>
+          <w:p>
+            <w:pPr>
+              <w:spacing w:before="0" w:after="60"/>
+              <w:keepNext/>
+              <w:jc w:val="center"/>
+            </w:pPr>
+            <w:r>
+              <w:rPr>
+                <w:rFonts w:ascii="Calibri" w:hAnsi="Calibri"/>
+                <w:sz w:val="20"/>
+              </w:rPr>
               <w:t xml:space="default">1,060 (73%)</w:t>
             </w:r>
           </w:p>
@@ -1482,30 +1506,6 @@
                 <w:sz w:val="20"/>
               </w:rPr>
               <w:t xml:space="default">10,545 (75%)</w:t>
-            </w:r>
-          </w:p>
-        </w:tc>
-        <w:tc>
-          <w:tcPr>
-            <w:tcBorders>
-              <w:top w:val="single" w:space="0" w:color="D3D3D3"/>
-              <w:bottom w:val="single" w:space="0" w:color="D3D3D3"/>
-              <w:start w:val="single" w:space="0" w:color="D3D3D3"/>
-              <w:end w:val="single" w:space="0" w:color="D3D3D3"/>
-            </w:tcBorders>
-          </w:tcPr>
-          <w:p>
-            <w:pPr>
-              <w:spacing w:before="0" w:after="60"/>
-              <w:keepNext/>
-              <w:jc w:val="center"/>
-            </w:pPr>
-            <w:r>
-              <w:rPr>
-                <w:rFonts w:ascii="Calibri" w:hAnsi="Calibri"/>
-                <w:sz w:val="20"/>
-              </w:rPr>
-              <w:t xml:space="default">61,710 (66%)</w:t>
             </w:r>
           </w:p>
         </w:tc>
@@ -1899,6 +1899,30 @@
                 <w:rFonts w:ascii="Calibri" w:hAnsi="Calibri"/>
                 <w:sz w:val="20"/>
               </w:rPr>
+              <w:t xml:space="default">70,045 (77%)</w:t>
+            </w:r>
+          </w:p>
+        </w:tc>
+        <w:tc>
+          <w:tcPr>
+            <w:tcBorders>
+              <w:top w:val="single" w:space="0" w:color="D3D3D3"/>
+              <w:bottom w:val="single" w:space="0" w:color="D3D3D3"/>
+              <w:start w:val="single" w:space="0" w:color="D3D3D3"/>
+              <w:end w:val="single" w:space="0" w:color="D3D3D3"/>
+            </w:tcBorders>
+          </w:tcPr>
+          <w:p>
+            <w:pPr>
+              <w:spacing w:before="0" w:after="60"/>
+              <w:keepNext/>
+              <w:jc w:val="center"/>
+            </w:pPr>
+            <w:r>
+              <w:rPr>
+                <w:rFonts w:ascii="Calibri" w:hAnsi="Calibri"/>
+                <w:sz w:val="20"/>
+              </w:rPr>
               <w:t xml:space="default">1,005 (70%)</w:t>
             </w:r>
           </w:p>
@@ -1924,30 +1948,6 @@
                 <w:sz w:val="20"/>
               </w:rPr>
               <w:t xml:space="default">9,855 (72%)</w:t>
-            </w:r>
-          </w:p>
-        </w:tc>
-        <w:tc>
-          <w:tcPr>
-            <w:tcBorders>
-              <w:top w:val="single" w:space="0" w:color="D3D3D3"/>
-              <w:bottom w:val="single" w:space="0" w:color="D3D3D3"/>
-              <w:start w:val="single" w:space="0" w:color="D3D3D3"/>
-              <w:end w:val="single" w:space="0" w:color="D3D3D3"/>
-            </w:tcBorders>
-          </w:tcPr>
-          <w:p>
-            <w:pPr>
-              <w:spacing w:before="0" w:after="60"/>
-              <w:keepNext/>
-              <w:jc w:val="center"/>
-            </w:pPr>
-            <w:r>
-              <w:rPr>
-                <w:rFonts w:ascii="Calibri" w:hAnsi="Calibri"/>
-                <w:sz w:val="20"/>
-              </w:rPr>
-              <w:t xml:space="default">70,045 (77%)</w:t>
             </w:r>
           </w:p>
         </w:tc>
@@ -2120,6 +2120,30 @@
                 <w:rFonts w:ascii="Calibri" w:hAnsi="Calibri"/>
                 <w:sz w:val="20"/>
               </w:rPr>
+              <w:t xml:space="default">2,510 (2.7%)</w:t>
+            </w:r>
+          </w:p>
+        </w:tc>
+        <w:tc>
+          <w:tcPr>
+            <w:tcBorders>
+              <w:top w:val="single" w:space="0" w:color="D3D3D3"/>
+              <w:bottom w:val="single" w:space="0" w:color="D3D3D3"/>
+              <w:start w:val="single" w:space="0" w:color="D3D3D3"/>
+              <w:end w:val="single" w:space="0" w:color="D3D3D3"/>
+            </w:tcBorders>
+          </w:tcPr>
+          <w:p>
+            <w:pPr>
+              <w:spacing w:before="0" w:after="60"/>
+              <w:keepNext/>
+              <w:jc w:val="center"/>
+            </w:pPr>
+            <w:r>
+              <w:rPr>
+                <w:rFonts w:ascii="Calibri" w:hAnsi="Calibri"/>
+                <w:sz w:val="20"/>
+              </w:rPr>
               <w:t xml:space="default">80 (5.6%)</w:t>
             </w:r>
           </w:p>
@@ -2145,30 +2169,6 @@
                 <w:sz w:val="20"/>
               </w:rPr>
               <w:t xml:space="default">400 (2.9%)</w:t>
-            </w:r>
-          </w:p>
-        </w:tc>
-        <w:tc>
-          <w:tcPr>
-            <w:tcBorders>
-              <w:top w:val="single" w:space="0" w:color="D3D3D3"/>
-              <w:bottom w:val="single" w:space="0" w:color="D3D3D3"/>
-              <w:start w:val="single" w:space="0" w:color="D3D3D3"/>
-              <w:end w:val="single" w:space="0" w:color="D3D3D3"/>
-            </w:tcBorders>
-          </w:tcPr>
-          <w:p>
-            <w:pPr>
-              <w:spacing w:before="0" w:after="60"/>
-              <w:keepNext/>
-              <w:jc w:val="center"/>
-            </w:pPr>
-            <w:r>
-              <w:rPr>
-                <w:rFonts w:ascii="Calibri" w:hAnsi="Calibri"/>
-                <w:sz w:val="20"/>
-              </w:rPr>
-              <w:t xml:space="default">2,510 (2.7%)</w:t>
             </w:r>
           </w:p>
         </w:tc>
@@ -2341,6 +2341,30 @@
                 <w:rFonts w:ascii="Calibri" w:hAnsi="Calibri"/>
                 <w:sz w:val="20"/>
               </w:rPr>
+              <w:t xml:space="default">9,740 (11%)</w:t>
+            </w:r>
+          </w:p>
+        </w:tc>
+        <w:tc>
+          <w:tcPr>
+            <w:tcBorders>
+              <w:top w:val="single" w:space="0" w:color="D3D3D3"/>
+              <w:bottom w:val="single" w:space="0" w:color="D3D3D3"/>
+              <w:start w:val="single" w:space="0" w:color="D3D3D3"/>
+              <w:end w:val="single" w:space="0" w:color="D3D3D3"/>
+            </w:tcBorders>
+          </w:tcPr>
+          <w:p>
+            <w:pPr>
+              <w:spacing w:before="0" w:after="60"/>
+              <w:keepNext/>
+              <w:jc w:val="center"/>
+            </w:pPr>
+            <w:r>
+              <w:rPr>
+                <w:rFonts w:ascii="Calibri" w:hAnsi="Calibri"/>
+                <w:sz w:val="20"/>
+              </w:rPr>
               <w:t xml:space="default">150 (10%)</w:t>
             </w:r>
           </w:p>
@@ -2366,30 +2390,6 @@
                 <w:sz w:val="20"/>
               </w:rPr>
               <w:t xml:space="default">1,850 (14%)</w:t>
-            </w:r>
-          </w:p>
-        </w:tc>
-        <w:tc>
-          <w:tcPr>
-            <w:tcBorders>
-              <w:top w:val="single" w:space="0" w:color="D3D3D3"/>
-              <w:bottom w:val="single" w:space="0" w:color="D3D3D3"/>
-              <w:start w:val="single" w:space="0" w:color="D3D3D3"/>
-              <w:end w:val="single" w:space="0" w:color="D3D3D3"/>
-            </w:tcBorders>
-          </w:tcPr>
-          <w:p>
-            <w:pPr>
-              <w:spacing w:before="0" w:after="60"/>
-              <w:keepNext/>
-              <w:jc w:val="center"/>
-            </w:pPr>
-            <w:r>
-              <w:rPr>
-                <w:rFonts w:ascii="Calibri" w:hAnsi="Calibri"/>
-                <w:sz w:val="20"/>
-              </w:rPr>
-              <w:t xml:space="default">9,740 (11%)</w:t>
             </w:r>
           </w:p>
         </w:tc>
@@ -2562,6 +2562,30 @@
                 <w:rFonts w:ascii="Calibri" w:hAnsi="Calibri"/>
                 <w:sz w:val="20"/>
               </w:rPr>
+              <w:t xml:space="default">6,455 (7.1%)</w:t>
+            </w:r>
+          </w:p>
+        </w:tc>
+        <w:tc>
+          <w:tcPr>
+            <w:tcBorders>
+              <w:top w:val="single" w:space="0" w:color="D3D3D3"/>
+              <w:bottom w:val="single" w:space="0" w:color="D3D3D3"/>
+              <w:start w:val="single" w:space="0" w:color="D3D3D3"/>
+              <w:end w:val="single" w:space="0" w:color="D3D3D3"/>
+            </w:tcBorders>
+          </w:tcPr>
+          <w:p>
+            <w:pPr>
+              <w:spacing w:before="0" w:after="60"/>
+              <w:keepNext/>
+              <w:jc w:val="center"/>
+            </w:pPr>
+            <w:r>
+              <w:rPr>
+                <w:rFonts w:ascii="Calibri" w:hAnsi="Calibri"/>
+                <w:sz w:val="20"/>
+              </w:rPr>
               <w:t xml:space="default">120 (8.4%)</w:t>
             </w:r>
           </w:p>
@@ -2587,30 +2611,6 @@
                 <w:sz w:val="20"/>
               </w:rPr>
               <w:t xml:space="default">1,090 (8.0%)</w:t>
-            </w:r>
-          </w:p>
-        </w:tc>
-        <w:tc>
-          <w:tcPr>
-            <w:tcBorders>
-              <w:top w:val="single" w:space="0" w:color="D3D3D3"/>
-              <w:bottom w:val="single" w:space="0" w:color="D3D3D3"/>
-              <w:start w:val="single" w:space="0" w:color="D3D3D3"/>
-              <w:end w:val="single" w:space="0" w:color="D3D3D3"/>
-            </w:tcBorders>
-          </w:tcPr>
-          <w:p>
-            <w:pPr>
-              <w:spacing w:before="0" w:after="60"/>
-              <w:keepNext/>
-              <w:jc w:val="center"/>
-            </w:pPr>
-            <w:r>
-              <w:rPr>
-                <w:rFonts w:ascii="Calibri" w:hAnsi="Calibri"/>
-                <w:sz w:val="20"/>
-              </w:rPr>
-              <w:t xml:space="default">6,455 (7.1%)</w:t>
             </w:r>
           </w:p>
         </w:tc>
@@ -2783,6 +2783,30 @@
                 <w:rFonts w:ascii="Calibri" w:hAnsi="Calibri"/>
                 <w:sz w:val="20"/>
               </w:rPr>
+              <w:t xml:space="default">515 (0.6%)</w:t>
+            </w:r>
+          </w:p>
+        </w:tc>
+        <w:tc>
+          <w:tcPr>
+            <w:tcBorders>
+              <w:top w:val="single" w:space="0" w:color="D3D3D3"/>
+              <w:bottom w:val="single" w:space="0" w:color="D3D3D3"/>
+              <w:start w:val="single" w:space="0" w:color="D3D3D3"/>
+              <w:end w:val="single" w:space="0" w:color="D3D3D3"/>
+            </w:tcBorders>
+          </w:tcPr>
+          <w:p>
+            <w:pPr>
+              <w:spacing w:before="0" w:after="60"/>
+              <w:keepNext/>
+              <w:jc w:val="center"/>
+            </w:pPr>
+            <w:r>
+              <w:rPr>
+                <w:rFonts w:ascii="Calibri" w:hAnsi="Calibri"/>
+                <w:sz w:val="20"/>
+              </w:rPr>
               <w:t xml:space="default">15 (1.0%)</w:t>
             </w:r>
           </w:p>
@@ -2808,30 +2832,6 @@
                 <w:sz w:val="20"/>
               </w:rPr>
               <w:t xml:space="default">85 (0.6%)</w:t>
-            </w:r>
-          </w:p>
-        </w:tc>
-        <w:tc>
-          <w:tcPr>
-            <w:tcBorders>
-              <w:top w:val="single" w:space="0" w:color="D3D3D3"/>
-              <w:bottom w:val="single" w:space="0" w:color="D3D3D3"/>
-              <w:start w:val="single" w:space="0" w:color="D3D3D3"/>
-              <w:end w:val="single" w:space="0" w:color="D3D3D3"/>
-            </w:tcBorders>
-          </w:tcPr>
-          <w:p>
-            <w:pPr>
-              <w:spacing w:before="0" w:after="60"/>
-              <w:keepNext/>
-              <w:jc w:val="center"/>
-            </w:pPr>
-            <w:r>
-              <w:rPr>
-                <w:rFonts w:ascii="Calibri" w:hAnsi="Calibri"/>
-                <w:sz w:val="20"/>
-              </w:rPr>
-              <w:t xml:space="default">515 (0.6%)</w:t>
             </w:r>
           </w:p>
         </w:tc>
@@ -3004,6 +3004,30 @@
                 <w:rFonts w:ascii="Calibri" w:hAnsi="Calibri"/>
                 <w:sz w:val="20"/>
               </w:rPr>
+              <w:t xml:space="default">2,295 (2.5%)</w:t>
+            </w:r>
+          </w:p>
+        </w:tc>
+        <w:tc>
+          <w:tcPr>
+            <w:tcBorders>
+              <w:top w:val="single" w:space="0" w:color="D3D3D3"/>
+              <w:bottom w:val="single" w:space="0" w:color="D3D3D3"/>
+              <w:start w:val="single" w:space="0" w:color="D3D3D3"/>
+              <w:end w:val="single" w:space="0" w:color="D3D3D3"/>
+            </w:tcBorders>
+          </w:tcPr>
+          <w:p>
+            <w:pPr>
+              <w:spacing w:before="0" w:after="60"/>
+              <w:keepNext/>
+              <w:jc w:val="center"/>
+            </w:pPr>
+            <w:r>
+              <w:rPr>
+                <w:rFonts w:ascii="Calibri" w:hAnsi="Calibri"/>
+                <w:sz w:val="20"/>
+              </w:rPr>
               <w:t xml:space="default">60 (4.2%)</w:t>
             </w:r>
           </w:p>
@@ -3029,30 +3053,6 @@
                 <w:sz w:val="20"/>
               </w:rPr>
               <w:t xml:space="default">360 (2.6%)</w:t>
-            </w:r>
-          </w:p>
-        </w:tc>
-        <w:tc>
-          <w:tcPr>
-            <w:tcBorders>
-              <w:top w:val="single" w:space="0" w:color="D3D3D3"/>
-              <w:bottom w:val="single" w:space="0" w:color="D3D3D3"/>
-              <w:start w:val="single" w:space="0" w:color="D3D3D3"/>
-              <w:end w:val="single" w:space="0" w:color="D3D3D3"/>
-            </w:tcBorders>
-          </w:tcPr>
-          <w:p>
-            <w:pPr>
-              <w:spacing w:before="0" w:after="60"/>
-              <w:keepNext/>
-              <w:jc w:val="center"/>
-            </w:pPr>
-            <w:r>
-              <w:rPr>
-                <w:rFonts w:ascii="Calibri" w:hAnsi="Calibri"/>
-                <w:sz w:val="20"/>
-              </w:rPr>
-              <w:t xml:space="default">2,295 (2.5%)</w:t>
             </w:r>
           </w:p>
         </w:tc>
@@ -3446,6 +3446,30 @@
                 <w:rFonts w:ascii="Calibri" w:hAnsi="Calibri"/>
                 <w:sz w:val="20"/>
               </w:rPr>
+              <w:t xml:space="default">70,025 (75%)</w:t>
+            </w:r>
+          </w:p>
+        </w:tc>
+        <w:tc>
+          <w:tcPr>
+            <w:tcBorders>
+              <w:top w:val="single" w:space="0" w:color="D3D3D3"/>
+              <w:bottom w:val="single" w:space="0" w:color="D3D3D3"/>
+              <w:start w:val="single" w:space="0" w:color="D3D3D3"/>
+              <w:end w:val="single" w:space="0" w:color="D3D3D3"/>
+            </w:tcBorders>
+          </w:tcPr>
+          <w:p>
+            <w:pPr>
+              <w:spacing w:before="0" w:after="60"/>
+              <w:keepNext/>
+              <w:jc w:val="center"/>
+            </w:pPr>
+            <w:r>
+              <w:rPr>
+                <w:rFonts w:ascii="Calibri" w:hAnsi="Calibri"/>
+                <w:sz w:val="20"/>
+              </w:rPr>
               <w:t xml:space="default">965 (67%)</w:t>
             </w:r>
           </w:p>
@@ -3471,30 +3495,6 @@
                 <w:sz w:val="20"/>
               </w:rPr>
               <w:t xml:space="default">10,125 (72%)</w:t>
-            </w:r>
-          </w:p>
-        </w:tc>
-        <w:tc>
-          <w:tcPr>
-            <w:tcBorders>
-              <w:top w:val="single" w:space="0" w:color="D3D3D3"/>
-              <w:bottom w:val="single" w:space="0" w:color="D3D3D3"/>
-              <w:start w:val="single" w:space="0" w:color="D3D3D3"/>
-              <w:end w:val="single" w:space="0" w:color="D3D3D3"/>
-            </w:tcBorders>
-          </w:tcPr>
-          <w:p>
-            <w:pPr>
-              <w:spacing w:before="0" w:after="60"/>
-              <w:keepNext/>
-              <w:jc w:val="center"/>
-            </w:pPr>
-            <w:r>
-              <w:rPr>
-                <w:rFonts w:ascii="Calibri" w:hAnsi="Calibri"/>
-                <w:sz w:val="20"/>
-              </w:rPr>
-              <w:t xml:space="default">70,025 (75%)</w:t>
             </w:r>
           </w:p>
         </w:tc>
@@ -3667,6 +3667,30 @@
                 <w:rFonts w:ascii="Calibri" w:hAnsi="Calibri"/>
                 <w:sz w:val="20"/>
               </w:rPr>
+              <w:t xml:space="default">1,100 (1.2%)</w:t>
+            </w:r>
+          </w:p>
+        </w:tc>
+        <w:tc>
+          <w:tcPr>
+            <w:tcBorders>
+              <w:top w:val="single" w:space="0" w:color="D3D3D3"/>
+              <w:bottom w:val="single" w:space="0" w:color="D3D3D3"/>
+              <w:start w:val="single" w:space="0" w:color="D3D3D3"/>
+              <w:end w:val="single" w:space="0" w:color="D3D3D3"/>
+            </w:tcBorders>
+          </w:tcPr>
+          <w:p>
+            <w:pPr>
+              <w:spacing w:before="0" w:after="60"/>
+              <w:keepNext/>
+              <w:jc w:val="center"/>
+            </w:pPr>
+            <w:r>
+              <w:rPr>
+                <w:rFonts w:ascii="Calibri" w:hAnsi="Calibri"/>
+                <w:sz w:val="20"/>
+              </w:rPr>
               <w:t xml:space="default">15 (1.0%)</w:t>
             </w:r>
           </w:p>
@@ -3692,30 +3716,6 @@
                 <w:sz w:val="20"/>
               </w:rPr>
               <w:t xml:space="default">145 (1.0%)</w:t>
-            </w:r>
-          </w:p>
-        </w:tc>
-        <w:tc>
-          <w:tcPr>
-            <w:tcBorders>
-              <w:top w:val="single" w:space="0" w:color="D3D3D3"/>
-              <w:bottom w:val="single" w:space="0" w:color="D3D3D3"/>
-              <w:start w:val="single" w:space="0" w:color="D3D3D3"/>
-              <w:end w:val="single" w:space="0" w:color="D3D3D3"/>
-            </w:tcBorders>
-          </w:tcPr>
-          <w:p>
-            <w:pPr>
-              <w:spacing w:before="0" w:after="60"/>
-              <w:keepNext/>
-              <w:jc w:val="center"/>
-            </w:pPr>
-            <w:r>
-              <w:rPr>
-                <w:rFonts w:ascii="Calibri" w:hAnsi="Calibri"/>
-                <w:sz w:val="20"/>
-              </w:rPr>
-              <w:t xml:space="default">1,100 (1.2%)</w:t>
             </w:r>
           </w:p>
         </w:tc>
@@ -3888,6 +3888,30 @@
                 <w:rFonts w:ascii="Calibri" w:hAnsi="Calibri"/>
                 <w:sz w:val="20"/>
               </w:rPr>
+              <w:t xml:space="default">22,705 (24%)</w:t>
+            </w:r>
+          </w:p>
+        </w:tc>
+        <w:tc>
+          <w:tcPr>
+            <w:tcBorders>
+              <w:top w:val="single" w:space="0" w:color="D3D3D3"/>
+              <w:bottom w:val="single" w:space="0" w:color="D3D3D3"/>
+              <w:start w:val="single" w:space="0" w:color="D3D3D3"/>
+              <w:end w:val="single" w:space="0" w:color="D3D3D3"/>
+            </w:tcBorders>
+          </w:tcPr>
+          <w:p>
+            <w:pPr>
+              <w:spacing w:before="0" w:after="60"/>
+              <w:keepNext/>
+              <w:jc w:val="center"/>
+            </w:pPr>
+            <w:r>
+              <w:rPr>
+                <w:rFonts w:ascii="Calibri" w:hAnsi="Calibri"/>
+                <w:sz w:val="20"/>
+              </w:rPr>
               <w:t xml:space="default">470 (32%)</w:t>
             </w:r>
           </w:p>
@@ -3913,30 +3937,6 @@
                 <w:sz w:val="20"/>
               </w:rPr>
               <w:t xml:space="default">3,735 (27%)</w:t>
-            </w:r>
-          </w:p>
-        </w:tc>
-        <w:tc>
-          <w:tcPr>
-            <w:tcBorders>
-              <w:top w:val="single" w:space="0" w:color="D3D3D3"/>
-              <w:bottom w:val="single" w:space="0" w:color="D3D3D3"/>
-              <w:start w:val="single" w:space="0" w:color="D3D3D3"/>
-              <w:end w:val="single" w:space="0" w:color="D3D3D3"/>
-            </w:tcBorders>
-          </w:tcPr>
-          <w:p>
-            <w:pPr>
-              <w:spacing w:before="0" w:after="60"/>
-              <w:keepNext/>
-              <w:jc w:val="center"/>
-            </w:pPr>
-            <w:r>
-              <w:rPr>
-                <w:rFonts w:ascii="Calibri" w:hAnsi="Calibri"/>
-                <w:sz w:val="20"/>
-              </w:rPr>
-              <w:t xml:space="default">22,705 (24%)</w:t>
             </w:r>
           </w:p>
         </w:tc>
@@ -4330,6 +4330,30 @@
                 <w:rFonts w:ascii="Calibri" w:hAnsi="Calibri"/>
                 <w:sz w:val="20"/>
               </w:rPr>
+              <w:t xml:space="default">5,175 (5.5%)</w:t>
+            </w:r>
+          </w:p>
+        </w:tc>
+        <w:tc>
+          <w:tcPr>
+            <w:tcBorders>
+              <w:top w:val="single" w:space="0" w:color="D3D3D3"/>
+              <w:bottom w:val="single" w:space="0" w:color="D3D3D3"/>
+              <w:start w:val="single" w:space="0" w:color="D3D3D3"/>
+              <w:end w:val="single" w:space="0" w:color="D3D3D3"/>
+            </w:tcBorders>
+          </w:tcPr>
+          <w:p>
+            <w:pPr>
+              <w:spacing w:before="0" w:after="60"/>
+              <w:keepNext/>
+              <w:jc w:val="center"/>
+            </w:pPr>
+            <w:r>
+              <w:rPr>
+                <w:rFonts w:ascii="Calibri" w:hAnsi="Calibri"/>
+                <w:sz w:val="20"/>
+              </w:rPr>
               <w:t xml:space="default">100 (6.9%)</w:t>
             </w:r>
           </w:p>
@@ -4355,30 +4379,6 @@
                 <w:sz w:val="20"/>
               </w:rPr>
               <w:t xml:space="default">1,165 (8.3%)</w:t>
-            </w:r>
-          </w:p>
-        </w:tc>
-        <w:tc>
-          <w:tcPr>
-            <w:tcBorders>
-              <w:top w:val="single" w:space="0" w:color="D3D3D3"/>
-              <w:bottom w:val="single" w:space="0" w:color="D3D3D3"/>
-              <w:start w:val="single" w:space="0" w:color="D3D3D3"/>
-              <w:end w:val="single" w:space="0" w:color="D3D3D3"/>
-            </w:tcBorders>
-          </w:tcPr>
-          <w:p>
-            <w:pPr>
-              <w:spacing w:before="0" w:after="60"/>
-              <w:keepNext/>
-              <w:jc w:val="center"/>
-            </w:pPr>
-            <w:r>
-              <w:rPr>
-                <w:rFonts w:ascii="Calibri" w:hAnsi="Calibri"/>
-                <w:sz w:val="20"/>
-              </w:rPr>
-              <w:t xml:space="default">5,175 (5.5%)</w:t>
             </w:r>
           </w:p>
         </w:tc>
@@ -4551,6 +4551,30 @@
                 <w:rFonts w:ascii="Calibri" w:hAnsi="Calibri"/>
                 <w:sz w:val="20"/>
               </w:rPr>
+              <w:t xml:space="default">69,640 (74%)</w:t>
+            </w:r>
+          </w:p>
+        </w:tc>
+        <w:tc>
+          <w:tcPr>
+            <w:tcBorders>
+              <w:top w:val="single" w:space="0" w:color="D3D3D3"/>
+              <w:bottom w:val="single" w:space="0" w:color="D3D3D3"/>
+              <w:start w:val="single" w:space="0" w:color="D3D3D3"/>
+              <w:end w:val="single" w:space="0" w:color="D3D3D3"/>
+            </w:tcBorders>
+          </w:tcPr>
+          <w:p>
+            <w:pPr>
+              <w:spacing w:before="0" w:after="60"/>
+              <w:keepNext/>
+              <w:jc w:val="center"/>
+            </w:pPr>
+            <w:r>
+              <w:rPr>
+                <w:rFonts w:ascii="Calibri" w:hAnsi="Calibri"/>
+                <w:sz w:val="20"/>
+              </w:rPr>
               <w:t xml:space="default">805 (56%)</w:t>
             </w:r>
           </w:p>
@@ -4576,30 +4600,6 @@
                 <w:sz w:val="20"/>
               </w:rPr>
               <w:t xml:space="default">8,755 (63%)</w:t>
-            </w:r>
-          </w:p>
-        </w:tc>
-        <w:tc>
-          <w:tcPr>
-            <w:tcBorders>
-              <w:top w:val="single" w:space="0" w:color="D3D3D3"/>
-              <w:bottom w:val="single" w:space="0" w:color="D3D3D3"/>
-              <w:start w:val="single" w:space="0" w:color="D3D3D3"/>
-              <w:end w:val="single" w:space="0" w:color="D3D3D3"/>
-            </w:tcBorders>
-          </w:tcPr>
-          <w:p>
-            <w:pPr>
-              <w:spacing w:before="0" w:after="60"/>
-              <w:keepNext/>
-              <w:jc w:val="center"/>
-            </w:pPr>
-            <w:r>
-              <w:rPr>
-                <w:rFonts w:ascii="Calibri" w:hAnsi="Calibri"/>
-                <w:sz w:val="20"/>
-              </w:rPr>
-              <w:t xml:space="default">69,640 (74%)</w:t>
             </w:r>
           </w:p>
         </w:tc>
@@ -4772,6 +4772,30 @@
                 <w:rFonts w:ascii="Calibri" w:hAnsi="Calibri"/>
                 <w:sz w:val="20"/>
               </w:rPr>
+              <w:t xml:space="default">4,575 (4.9%)</w:t>
+            </w:r>
+          </w:p>
+        </w:tc>
+        <w:tc>
+          <w:tcPr>
+            <w:tcBorders>
+              <w:top w:val="single" w:space="0" w:color="D3D3D3"/>
+              <w:bottom w:val="single" w:space="0" w:color="D3D3D3"/>
+              <w:start w:val="single" w:space="0" w:color="D3D3D3"/>
+              <w:end w:val="single" w:space="0" w:color="D3D3D3"/>
+            </w:tcBorders>
+          </w:tcPr>
+          <w:p>
+            <w:pPr>
+              <w:spacing w:before="0" w:after="60"/>
+              <w:keepNext/>
+              <w:jc w:val="center"/>
+            </w:pPr>
+            <w:r>
+              <w:rPr>
+                <w:rFonts w:ascii="Calibri" w:hAnsi="Calibri"/>
+                <w:sz w:val="20"/>
+              </w:rPr>
               <w:t xml:space="default">80 (5.5%)</w:t>
             </w:r>
           </w:p>
@@ -4797,30 +4821,6 @@
                 <w:sz w:val="20"/>
               </w:rPr>
               <w:t xml:space="default">865 (6.2%)</w:t>
-            </w:r>
-          </w:p>
-        </w:tc>
-        <w:tc>
-          <w:tcPr>
-            <w:tcBorders>
-              <w:top w:val="single" w:space="0" w:color="D3D3D3"/>
-              <w:bottom w:val="single" w:space="0" w:color="D3D3D3"/>
-              <w:start w:val="single" w:space="0" w:color="D3D3D3"/>
-              <w:end w:val="single" w:space="0" w:color="D3D3D3"/>
-            </w:tcBorders>
-          </w:tcPr>
-          <w:p>
-            <w:pPr>
-              <w:spacing w:before="0" w:after="60"/>
-              <w:keepNext/>
-              <w:jc w:val="center"/>
-            </w:pPr>
-            <w:r>
-              <w:rPr>
-                <w:rFonts w:ascii="Calibri" w:hAnsi="Calibri"/>
-                <w:sz w:val="20"/>
-              </w:rPr>
-              <w:t xml:space="default">4,575 (4.9%)</w:t>
             </w:r>
           </w:p>
         </w:tc>
@@ -4993,6 +4993,30 @@
                 <w:rFonts w:ascii="Calibri" w:hAnsi="Calibri"/>
                 <w:sz w:val="20"/>
               </w:rPr>
+              <w:t xml:space="default">14,330 (15%)</w:t>
+            </w:r>
+          </w:p>
+        </w:tc>
+        <w:tc>
+          <w:tcPr>
+            <w:tcBorders>
+              <w:top w:val="single" w:space="0" w:color="D3D3D3"/>
+              <w:bottom w:val="single" w:space="0" w:color="D3D3D3"/>
+              <w:start w:val="single" w:space="0" w:color="D3D3D3"/>
+              <w:end w:val="single" w:space="0" w:color="D3D3D3"/>
+            </w:tcBorders>
+          </w:tcPr>
+          <w:p>
+            <w:pPr>
+              <w:spacing w:before="0" w:after="60"/>
+              <w:keepNext/>
+              <w:jc w:val="center"/>
+            </w:pPr>
+            <w:r>
+              <w:rPr>
+                <w:rFonts w:ascii="Calibri" w:hAnsi="Calibri"/>
+                <w:sz w:val="20"/>
+              </w:rPr>
               <w:t xml:space="default">465 (32%)</w:t>
             </w:r>
           </w:p>
@@ -5018,30 +5042,6 @@
                 <w:sz w:val="20"/>
               </w:rPr>
               <w:t xml:space="default">3,200 (23%)</w:t>
-            </w:r>
-          </w:p>
-        </w:tc>
-        <w:tc>
-          <w:tcPr>
-            <w:tcBorders>
-              <w:top w:val="single" w:space="0" w:color="D3D3D3"/>
-              <w:bottom w:val="single" w:space="0" w:color="D3D3D3"/>
-              <w:start w:val="single" w:space="0" w:color="D3D3D3"/>
-              <w:end w:val="single" w:space="0" w:color="D3D3D3"/>
-            </w:tcBorders>
-          </w:tcPr>
-          <w:p>
-            <w:pPr>
-              <w:spacing w:before="0" w:after="60"/>
-              <w:keepNext/>
-              <w:jc w:val="center"/>
-            </w:pPr>
-            <w:r>
-              <w:rPr>
-                <w:rFonts w:ascii="Calibri" w:hAnsi="Calibri"/>
-                <w:sz w:val="20"/>
-              </w:rPr>
-              <w:t xml:space="default">14,330 (15%)</w:t>
             </w:r>
           </w:p>
         </w:tc>
@@ -5435,6 +5435,30 @@
                 <w:rFonts w:ascii="Calibri" w:hAnsi="Calibri"/>
                 <w:sz w:val="20"/>
               </w:rPr>
+              <w:t xml:space="default">26,905 (29%)</w:t>
+            </w:r>
+          </w:p>
+        </w:tc>
+        <w:tc>
+          <w:tcPr>
+            <w:tcBorders>
+              <w:top w:val="single" w:space="0" w:color="D3D3D3"/>
+              <w:bottom w:val="single" w:space="0" w:color="D3D3D3"/>
+              <w:start w:val="single" w:space="0" w:color="D3D3D3"/>
+              <w:end w:val="single" w:space="0" w:color="D3D3D3"/>
+            </w:tcBorders>
+          </w:tcPr>
+          <w:p>
+            <w:pPr>
+              <w:spacing w:before="0" w:after="60"/>
+              <w:keepNext/>
+              <w:jc w:val="center"/>
+            </w:pPr>
+            <w:r>
+              <w:rPr>
+                <w:rFonts w:ascii="Calibri" w:hAnsi="Calibri"/>
+                <w:sz w:val="20"/>
+              </w:rPr>
               <w:t xml:space="default">330 (23%)</w:t>
             </w:r>
           </w:p>
@@ -5460,30 +5484,6 @@
                 <w:sz w:val="20"/>
               </w:rPr>
               <w:t xml:space="default">4,105 (30%)</w:t>
-            </w:r>
-          </w:p>
-        </w:tc>
-        <w:tc>
-          <w:tcPr>
-            <w:tcBorders>
-              <w:top w:val="single" w:space="0" w:color="D3D3D3"/>
-              <w:bottom w:val="single" w:space="0" w:color="D3D3D3"/>
-              <w:start w:val="single" w:space="0" w:color="D3D3D3"/>
-              <w:end w:val="single" w:space="0" w:color="D3D3D3"/>
-            </w:tcBorders>
-          </w:tcPr>
-          <w:p>
-            <w:pPr>
-              <w:spacing w:before="0" w:after="60"/>
-              <w:keepNext/>
-              <w:jc w:val="center"/>
-            </w:pPr>
-            <w:r>
-              <w:rPr>
-                <w:rFonts w:ascii="Calibri" w:hAnsi="Calibri"/>
-                <w:sz w:val="20"/>
-              </w:rPr>
-              <w:t xml:space="default">26,905 (29%)</w:t>
             </w:r>
           </w:p>
         </w:tc>
@@ -5656,6 +5656,30 @@
                 <w:rFonts w:ascii="Calibri" w:hAnsi="Calibri"/>
                 <w:sz w:val="20"/>
               </w:rPr>
+              <w:t xml:space="default">26,260 (28%)</w:t>
+            </w:r>
+          </w:p>
+        </w:tc>
+        <w:tc>
+          <w:tcPr>
+            <w:tcBorders>
+              <w:top w:val="single" w:space="0" w:color="D3D3D3"/>
+              <w:bottom w:val="single" w:space="0" w:color="D3D3D3"/>
+              <w:start w:val="single" w:space="0" w:color="D3D3D3"/>
+              <w:end w:val="single" w:space="0" w:color="D3D3D3"/>
+            </w:tcBorders>
+          </w:tcPr>
+          <w:p>
+            <w:pPr>
+              <w:spacing w:before="0" w:after="60"/>
+              <w:keepNext/>
+              <w:jc w:val="center"/>
+            </w:pPr>
+            <w:r>
+              <w:rPr>
+                <w:rFonts w:ascii="Calibri" w:hAnsi="Calibri"/>
+                <w:sz w:val="20"/>
+              </w:rPr>
               <w:t xml:space="default">350 (24%)</w:t>
             </w:r>
           </w:p>
@@ -5681,30 +5705,6 @@
                 <w:sz w:val="20"/>
               </w:rPr>
               <w:t xml:space="default">4,000 (29%)</w:t>
-            </w:r>
-          </w:p>
-        </w:tc>
-        <w:tc>
-          <w:tcPr>
-            <w:tcBorders>
-              <w:top w:val="single" w:space="0" w:color="D3D3D3"/>
-              <w:bottom w:val="single" w:space="0" w:color="D3D3D3"/>
-              <w:start w:val="single" w:space="0" w:color="D3D3D3"/>
-              <w:end w:val="single" w:space="0" w:color="D3D3D3"/>
-            </w:tcBorders>
-          </w:tcPr>
-          <w:p>
-            <w:pPr>
-              <w:spacing w:before="0" w:after="60"/>
-              <w:keepNext/>
-              <w:jc w:val="center"/>
-            </w:pPr>
-            <w:r>
-              <w:rPr>
-                <w:rFonts w:ascii="Calibri" w:hAnsi="Calibri"/>
-                <w:sz w:val="20"/>
-              </w:rPr>
-              <w:t xml:space="default">26,260 (28%)</w:t>
             </w:r>
           </w:p>
         </w:tc>
@@ -5877,6 +5877,30 @@
                 <w:rFonts w:ascii="Calibri" w:hAnsi="Calibri"/>
                 <w:sz w:val="20"/>
               </w:rPr>
+              <w:t xml:space="default">22,820 (25%)</w:t>
+            </w:r>
+          </w:p>
+        </w:tc>
+        <w:tc>
+          <w:tcPr>
+            <w:tcBorders>
+              <w:top w:val="single" w:space="0" w:color="D3D3D3"/>
+              <w:bottom w:val="single" w:space="0" w:color="D3D3D3"/>
+              <w:start w:val="single" w:space="0" w:color="D3D3D3"/>
+              <w:end w:val="single" w:space="0" w:color="D3D3D3"/>
+            </w:tcBorders>
+          </w:tcPr>
+          <w:p>
+            <w:pPr>
+              <w:spacing w:before="0" w:after="60"/>
+              <w:keepNext/>
+              <w:jc w:val="center"/>
+            </w:pPr>
+            <w:r>
+              <w:rPr>
+                <w:rFonts w:ascii="Calibri" w:hAnsi="Calibri"/>
+                <w:sz w:val="20"/>
+              </w:rPr>
               <w:t xml:space="default">340 (24%)</w:t>
             </w:r>
           </w:p>
@@ -5902,30 +5926,6 @@
                 <w:sz w:val="20"/>
               </w:rPr>
               <w:t xml:space="default">3,235 (23%)</w:t>
-            </w:r>
-          </w:p>
-        </w:tc>
-        <w:tc>
-          <w:tcPr>
-            <w:tcBorders>
-              <w:top w:val="single" w:space="0" w:color="D3D3D3"/>
-              <w:bottom w:val="single" w:space="0" w:color="D3D3D3"/>
-              <w:start w:val="single" w:space="0" w:color="D3D3D3"/>
-              <w:end w:val="single" w:space="0" w:color="D3D3D3"/>
-            </w:tcBorders>
-          </w:tcPr>
-          <w:p>
-            <w:pPr>
-              <w:spacing w:before="0" w:after="60"/>
-              <w:keepNext/>
-              <w:jc w:val="center"/>
-            </w:pPr>
-            <w:r>
-              <w:rPr>
-                <w:rFonts w:ascii="Calibri" w:hAnsi="Calibri"/>
-                <w:sz w:val="20"/>
-              </w:rPr>
-              <w:t xml:space="default">22,820 (25%)</w:t>
             </w:r>
           </w:p>
         </w:tc>
@@ -6098,6 +6098,30 @@
                 <w:rFonts w:ascii="Calibri" w:hAnsi="Calibri"/>
                 <w:sz w:val="20"/>
               </w:rPr>
+              <w:t xml:space="default">16,485 (18%)</w:t>
+            </w:r>
+          </w:p>
+        </w:tc>
+        <w:tc>
+          <w:tcPr>
+            <w:tcBorders>
+              <w:top w:val="single" w:space="0" w:color="D3D3D3"/>
+              <w:bottom w:val="single" w:space="0" w:color="D3D3D3"/>
+              <w:start w:val="single" w:space="0" w:color="D3D3D3"/>
+              <w:end w:val="single" w:space="0" w:color="D3D3D3"/>
+            </w:tcBorders>
+          </w:tcPr>
+          <w:p>
+            <w:pPr>
+              <w:spacing w:before="0" w:after="60"/>
+              <w:keepNext/>
+              <w:jc w:val="center"/>
+            </w:pPr>
+            <w:r>
+              <w:rPr>
+                <w:rFonts w:ascii="Calibri" w:hAnsi="Calibri"/>
+                <w:sz w:val="20"/>
+              </w:rPr>
               <w:t xml:space="default">410 (29%)</w:t>
             </w:r>
           </w:p>
@@ -6123,30 +6147,6 @@
                 <w:sz w:val="20"/>
               </w:rPr>
               <w:t xml:space="default">2,500 (18%)</w:t>
-            </w:r>
-          </w:p>
-        </w:tc>
-        <w:tc>
-          <w:tcPr>
-            <w:tcBorders>
-              <w:top w:val="single" w:space="0" w:color="D3D3D3"/>
-              <w:bottom w:val="single" w:space="0" w:color="D3D3D3"/>
-              <w:start w:val="single" w:space="0" w:color="D3D3D3"/>
-              <w:end w:val="single" w:space="0" w:color="D3D3D3"/>
-            </w:tcBorders>
-          </w:tcPr>
-          <w:p>
-            <w:pPr>
-              <w:spacing w:before="0" w:after="60"/>
-              <w:keepNext/>
-              <w:jc w:val="center"/>
-            </w:pPr>
-            <w:r>
-              <w:rPr>
-                <w:rFonts w:ascii="Calibri" w:hAnsi="Calibri"/>
-                <w:sz w:val="20"/>
-              </w:rPr>
-              <w:t xml:space="default">16,485 (18%)</w:t>
             </w:r>
           </w:p>
         </w:tc>
@@ -6540,6 +6540,30 @@
                 <w:rFonts w:ascii="Calibri" w:hAnsi="Calibri"/>
                 <w:sz w:val="20"/>
               </w:rPr>
+              <w:t xml:space="default">26,325 (28%)</w:t>
+            </w:r>
+          </w:p>
+        </w:tc>
+        <w:tc>
+          <w:tcPr>
+            <w:tcBorders>
+              <w:top w:val="single" w:space="0" w:color="D3D3D3"/>
+              <w:bottom w:val="single" w:space="0" w:color="D3D3D3"/>
+              <w:start w:val="single" w:space="0" w:color="D3D3D3"/>
+              <w:end w:val="single" w:space="0" w:color="D3D3D3"/>
+            </w:tcBorders>
+          </w:tcPr>
+          <w:p>
+            <w:pPr>
+              <w:spacing w:before="0" w:after="60"/>
+              <w:keepNext/>
+              <w:jc w:val="center"/>
+            </w:pPr>
+            <w:r>
+              <w:rPr>
+                <w:rFonts w:ascii="Calibri" w:hAnsi="Calibri"/>
+                <w:sz w:val="20"/>
+              </w:rPr>
               <w:t xml:space="default">295 (20%)</w:t>
             </w:r>
           </w:p>
@@ -6565,30 +6589,6 @@
                 <w:sz w:val="20"/>
               </w:rPr>
               <w:t xml:space="default">3,925 (28%)</w:t>
-            </w:r>
-          </w:p>
-        </w:tc>
-        <w:tc>
-          <w:tcPr>
-            <w:tcBorders>
-              <w:top w:val="single" w:space="0" w:color="D3D3D3"/>
-              <w:bottom w:val="single" w:space="0" w:color="D3D3D3"/>
-              <w:start w:val="single" w:space="0" w:color="D3D3D3"/>
-              <w:end w:val="single" w:space="0" w:color="D3D3D3"/>
-            </w:tcBorders>
-          </w:tcPr>
-          <w:p>
-            <w:pPr>
-              <w:spacing w:before="0" w:after="60"/>
-              <w:keepNext/>
-              <w:jc w:val="center"/>
-            </w:pPr>
-            <w:r>
-              <w:rPr>
-                <w:rFonts w:ascii="Calibri" w:hAnsi="Calibri"/>
-                <w:sz w:val="20"/>
-              </w:rPr>
-              <w:t xml:space="default">26,325 (28%)</w:t>
             </w:r>
           </w:p>
         </w:tc>
@@ -6761,6 +6761,30 @@
                 <w:rFonts w:ascii="Calibri" w:hAnsi="Calibri"/>
                 <w:sz w:val="20"/>
               </w:rPr>
+              <w:t xml:space="default">13,390 (14%)</w:t>
+            </w:r>
+          </w:p>
+        </w:tc>
+        <w:tc>
+          <w:tcPr>
+            <w:tcBorders>
+              <w:top w:val="single" w:space="0" w:color="D3D3D3"/>
+              <w:bottom w:val="single" w:space="0" w:color="D3D3D3"/>
+              <w:start w:val="single" w:space="0" w:color="D3D3D3"/>
+              <w:end w:val="single" w:space="0" w:color="D3D3D3"/>
+            </w:tcBorders>
+          </w:tcPr>
+          <w:p>
+            <w:pPr>
+              <w:spacing w:before="0" w:after="60"/>
+              <w:keepNext/>
+              <w:jc w:val="center"/>
+            </w:pPr>
+            <w:r>
+              <w:rPr>
+                <w:rFonts w:ascii="Calibri" w:hAnsi="Calibri"/>
+                <w:sz w:val="20"/>
+              </w:rPr>
               <w:t xml:space="default">295 (20%)</w:t>
             </w:r>
           </w:p>
@@ -6786,30 +6810,6 @@
                 <w:sz w:val="20"/>
               </w:rPr>
               <w:t xml:space="default">2,120 (15%)</w:t>
-            </w:r>
-          </w:p>
-        </w:tc>
-        <w:tc>
-          <w:tcPr>
-            <w:tcBorders>
-              <w:top w:val="single" w:space="0" w:color="D3D3D3"/>
-              <w:bottom w:val="single" w:space="0" w:color="D3D3D3"/>
-              <w:start w:val="single" w:space="0" w:color="D3D3D3"/>
-              <w:end w:val="single" w:space="0" w:color="D3D3D3"/>
-            </w:tcBorders>
-          </w:tcPr>
-          <w:p>
-            <w:pPr>
-              <w:spacing w:before="0" w:after="60"/>
-              <w:keepNext/>
-              <w:jc w:val="center"/>
-            </w:pPr>
-            <w:r>
-              <w:rPr>
-                <w:rFonts w:ascii="Calibri" w:hAnsi="Calibri"/>
-                <w:sz w:val="20"/>
-              </w:rPr>
-              <w:t xml:space="default">13,390 (14%)</w:t>
             </w:r>
           </w:p>
         </w:tc>
@@ -6982,6 +6982,30 @@
                 <w:rFonts w:ascii="Calibri" w:hAnsi="Calibri"/>
                 <w:sz w:val="20"/>
               </w:rPr>
+              <w:t xml:space="default">36,455 (39%)</w:t>
+            </w:r>
+          </w:p>
+        </w:tc>
+        <w:tc>
+          <w:tcPr>
+            <w:tcBorders>
+              <w:top w:val="single" w:space="0" w:color="D3D3D3"/>
+              <w:bottom w:val="single" w:space="0" w:color="D3D3D3"/>
+              <w:start w:val="single" w:space="0" w:color="D3D3D3"/>
+              <w:end w:val="single" w:space="0" w:color="D3D3D3"/>
+            </w:tcBorders>
+          </w:tcPr>
+          <w:p>
+            <w:pPr>
+              <w:spacing w:before="0" w:after="60"/>
+              <w:keepNext/>
+              <w:jc w:val="center"/>
+            </w:pPr>
+            <w:r>
+              <w:rPr>
+                <w:rFonts w:ascii="Calibri" w:hAnsi="Calibri"/>
+                <w:sz w:val="20"/>
+              </w:rPr>
               <w:t xml:space="default">500 (34%)</w:t>
             </w:r>
           </w:p>
@@ -7007,30 +7031,6 @@
                 <w:sz w:val="20"/>
               </w:rPr>
               <w:t xml:space="default">5,470 (39%)</w:t>
-            </w:r>
-          </w:p>
-        </w:tc>
-        <w:tc>
-          <w:tcPr>
-            <w:tcBorders>
-              <w:top w:val="single" w:space="0" w:color="D3D3D3"/>
-              <w:bottom w:val="single" w:space="0" w:color="D3D3D3"/>
-              <w:start w:val="single" w:space="0" w:color="D3D3D3"/>
-              <w:end w:val="single" w:space="0" w:color="D3D3D3"/>
-            </w:tcBorders>
-          </w:tcPr>
-          <w:p>
-            <w:pPr>
-              <w:spacing w:before="0" w:after="60"/>
-              <w:keepNext/>
-              <w:jc w:val="center"/>
-            </w:pPr>
-            <w:r>
-              <w:rPr>
-                <w:rFonts w:ascii="Calibri" w:hAnsi="Calibri"/>
-                <w:sz w:val="20"/>
-              </w:rPr>
-              <w:t xml:space="default">36,455 (39%)</w:t>
             </w:r>
           </w:p>
         </w:tc>
@@ -7203,6 +7203,30 @@
                 <w:rFonts w:ascii="Calibri" w:hAnsi="Calibri"/>
                 <w:sz w:val="20"/>
               </w:rPr>
+              <w:t xml:space="default">17,660 (19%)</w:t>
+            </w:r>
+          </w:p>
+        </w:tc>
+        <w:tc>
+          <w:tcPr>
+            <w:tcBorders>
+              <w:top w:val="single" w:space="0" w:color="D3D3D3"/>
+              <w:bottom w:val="single" w:space="0" w:color="D3D3D3"/>
+              <w:start w:val="single" w:space="0" w:color="D3D3D3"/>
+              <w:end w:val="single" w:space="0" w:color="D3D3D3"/>
+            </w:tcBorders>
+          </w:tcPr>
+          <w:p>
+            <w:pPr>
+              <w:spacing w:before="0" w:after="60"/>
+              <w:keepNext/>
+              <w:jc w:val="center"/>
+            </w:pPr>
+            <w:r>
+              <w:rPr>
+                <w:rFonts w:ascii="Calibri" w:hAnsi="Calibri"/>
+                <w:sz w:val="20"/>
+              </w:rPr>
               <w:t xml:space="default">360 (25%)</w:t>
             </w:r>
           </w:p>
@@ -7228,30 +7252,6 @@
                 <w:sz w:val="20"/>
               </w:rPr>
               <w:t xml:space="default">2,490 (18%)</w:t>
-            </w:r>
-          </w:p>
-        </w:tc>
-        <w:tc>
-          <w:tcPr>
-            <w:tcBorders>
-              <w:top w:val="single" w:space="0" w:color="D3D3D3"/>
-              <w:bottom w:val="single" w:space="0" w:color="D3D3D3"/>
-              <w:start w:val="single" w:space="0" w:color="D3D3D3"/>
-              <w:end w:val="single" w:space="0" w:color="D3D3D3"/>
-            </w:tcBorders>
-          </w:tcPr>
-          <w:p>
-            <w:pPr>
-              <w:spacing w:before="0" w:after="60"/>
-              <w:keepNext/>
-              <w:jc w:val="center"/>
-            </w:pPr>
-            <w:r>
-              <w:rPr>
-                <w:rFonts w:ascii="Calibri" w:hAnsi="Calibri"/>
-                <w:sz w:val="20"/>
-              </w:rPr>
-              <w:t xml:space="default">17,660 (19%)</w:t>
             </w:r>
           </w:p>
         </w:tc>
@@ -7645,6 +7645,30 @@
                 <w:rFonts w:ascii="Calibri" w:hAnsi="Calibri"/>
                 <w:sz w:val="20"/>
               </w:rPr>
+              <w:t xml:space="default">51,165 (55%)</w:t>
+            </w:r>
+          </w:p>
+        </w:tc>
+        <w:tc>
+          <w:tcPr>
+            <w:tcBorders>
+              <w:top w:val="single" w:space="0" w:color="D3D3D3"/>
+              <w:bottom w:val="single" w:space="0" w:color="D3D3D3"/>
+              <w:start w:val="single" w:space="0" w:color="D3D3D3"/>
+              <w:end w:val="single" w:space="0" w:color="D3D3D3"/>
+            </w:tcBorders>
+          </w:tcPr>
+          <w:p>
+            <w:pPr>
+              <w:spacing w:before="0" w:after="60"/>
+              <w:keepNext/>
+              <w:jc w:val="center"/>
+            </w:pPr>
+            <w:r>
+              <w:rPr>
+                <w:rFonts w:ascii="Calibri" w:hAnsi="Calibri"/>
+                <w:sz w:val="20"/>
+              </w:rPr>
               <w:t xml:space="default">960 (66%)</w:t>
             </w:r>
           </w:p>
@@ -7670,30 +7694,6 @@
                 <w:sz w:val="20"/>
               </w:rPr>
               <w:t xml:space="default">8,135 (58%)</w:t>
-            </w:r>
-          </w:p>
-        </w:tc>
-        <w:tc>
-          <w:tcPr>
-            <w:tcBorders>
-              <w:top w:val="single" w:space="0" w:color="D3D3D3"/>
-              <w:bottom w:val="single" w:space="0" w:color="D3D3D3"/>
-              <w:start w:val="single" w:space="0" w:color="D3D3D3"/>
-              <w:end w:val="single" w:space="0" w:color="D3D3D3"/>
-            </w:tcBorders>
-          </w:tcPr>
-          <w:p>
-            <w:pPr>
-              <w:spacing w:before="0" w:after="60"/>
-              <w:keepNext/>
-              <w:jc w:val="center"/>
-            </w:pPr>
-            <w:r>
-              <w:rPr>
-                <w:rFonts w:ascii="Calibri" w:hAnsi="Calibri"/>
-                <w:sz w:val="20"/>
-              </w:rPr>
-              <w:t xml:space="default">51,165 (55%)</w:t>
             </w:r>
           </w:p>
         </w:tc>
@@ -7866,6 +7866,30 @@
                 <w:rFonts w:ascii="Calibri" w:hAnsi="Calibri"/>
                 <w:sz w:val="20"/>
               </w:rPr>
+              <w:t xml:space="default">27,660 (29%)</w:t>
+            </w:r>
+          </w:p>
+        </w:tc>
+        <w:tc>
+          <w:tcPr>
+            <w:tcBorders>
+              <w:top w:val="single" w:space="0" w:color="D3D3D3"/>
+              <w:bottom w:val="single" w:space="0" w:color="D3D3D3"/>
+              <w:start w:val="single" w:space="0" w:color="D3D3D3"/>
+              <w:end w:val="single" w:space="0" w:color="D3D3D3"/>
+            </w:tcBorders>
+          </w:tcPr>
+          <w:p>
+            <w:pPr>
+              <w:spacing w:before="0" w:after="60"/>
+              <w:keepNext/>
+              <w:jc w:val="center"/>
+            </w:pPr>
+            <w:r>
+              <w:rPr>
+                <w:rFonts w:ascii="Calibri" w:hAnsi="Calibri"/>
+                <w:sz w:val="20"/>
+              </w:rPr>
               <w:t xml:space="default">325 (22%)</w:t>
             </w:r>
           </w:p>
@@ -7891,30 +7915,6 @@
                 <w:sz w:val="20"/>
               </w:rPr>
               <w:t xml:space="default">3,735 (27%)</w:t>
-            </w:r>
-          </w:p>
-        </w:tc>
-        <w:tc>
-          <w:tcPr>
-            <w:tcBorders>
-              <w:top w:val="single" w:space="0" w:color="D3D3D3"/>
-              <w:bottom w:val="single" w:space="0" w:color="D3D3D3"/>
-              <w:start w:val="single" w:space="0" w:color="D3D3D3"/>
-              <w:end w:val="single" w:space="0" w:color="D3D3D3"/>
-            </w:tcBorders>
-          </w:tcPr>
-          <w:p>
-            <w:pPr>
-              <w:spacing w:before="0" w:after="60"/>
-              <w:keepNext/>
-              <w:jc w:val="center"/>
-            </w:pPr>
-            <w:r>
-              <w:rPr>
-                <w:rFonts w:ascii="Calibri" w:hAnsi="Calibri"/>
-                <w:sz w:val="20"/>
-              </w:rPr>
-              <w:t xml:space="default">27,660 (29%)</w:t>
             </w:r>
           </w:p>
         </w:tc>
@@ -8087,6 +8087,30 @@
                 <w:rFonts w:ascii="Calibri" w:hAnsi="Calibri"/>
                 <w:sz w:val="20"/>
               </w:rPr>
+              <w:t xml:space="default">15,005 (16%)</w:t>
+            </w:r>
+          </w:p>
+        </w:tc>
+        <w:tc>
+          <w:tcPr>
+            <w:tcBorders>
+              <w:top w:val="single" w:space="0" w:color="D3D3D3"/>
+              <w:bottom w:val="single" w:space="0" w:color="D3D3D3"/>
+              <w:start w:val="single" w:space="0" w:color="D3D3D3"/>
+              <w:end w:val="single" w:space="0" w:color="D3D3D3"/>
+            </w:tcBorders>
+          </w:tcPr>
+          <w:p>
+            <w:pPr>
+              <w:spacing w:before="0" w:after="60"/>
+              <w:keepNext/>
+              <w:jc w:val="center"/>
+            </w:pPr>
+            <w:r>
+              <w:rPr>
+                <w:rFonts w:ascii="Calibri" w:hAnsi="Calibri"/>
+                <w:sz w:val="20"/>
+              </w:rPr>
               <w:t xml:space="default">165 (11%)</w:t>
             </w:r>
           </w:p>
@@ -8112,30 +8136,6 @@
                 <w:sz w:val="20"/>
               </w:rPr>
               <w:t xml:space="default">2,135 (15%)</w:t>
-            </w:r>
-          </w:p>
-        </w:tc>
-        <w:tc>
-          <w:tcPr>
-            <w:tcBorders>
-              <w:top w:val="single" w:space="0" w:color="D3D3D3"/>
-              <w:bottom w:val="single" w:space="0" w:color="D3D3D3"/>
-              <w:start w:val="single" w:space="0" w:color="D3D3D3"/>
-              <w:end w:val="single" w:space="0" w:color="D3D3D3"/>
-            </w:tcBorders>
-          </w:tcPr>
-          <w:p>
-            <w:pPr>
-              <w:spacing w:before="0" w:after="60"/>
-              <w:keepNext/>
-              <w:jc w:val="center"/>
-            </w:pPr>
-            <w:r>
-              <w:rPr>
-                <w:rFonts w:ascii="Calibri" w:hAnsi="Calibri"/>
-                <w:sz w:val="20"/>
-              </w:rPr>
-              <w:t xml:space="default">15,005 (16%)</w:t>
             </w:r>
           </w:p>
         </w:tc>
@@ -8529,6 +8529,30 @@
                 <w:rFonts w:ascii="Calibri" w:hAnsi="Calibri"/>
                 <w:sz w:val="20"/>
               </w:rPr>
+              <w:t xml:space="default">5,420 (5.8%)</w:t>
+            </w:r>
+          </w:p>
+        </w:tc>
+        <w:tc>
+          <w:tcPr>
+            <w:tcBorders>
+              <w:top w:val="single" w:space="0" w:color="D3D3D3"/>
+              <w:bottom w:val="single" w:space="0" w:color="D3D3D3"/>
+              <w:start w:val="single" w:space="0" w:color="D3D3D3"/>
+              <w:end w:val="single" w:space="0" w:color="D3D3D3"/>
+            </w:tcBorders>
+          </w:tcPr>
+          <w:p>
+            <w:pPr>
+              <w:spacing w:before="0" w:after="60"/>
+              <w:keepNext/>
+              <w:jc w:val="center"/>
+            </w:pPr>
+            <w:r>
+              <w:rPr>
+                <w:rFonts w:ascii="Calibri" w:hAnsi="Calibri"/>
+                <w:sz w:val="20"/>
+              </w:rPr>
               <w:t xml:space="default">60 (4.1%)</w:t>
             </w:r>
           </w:p>
@@ -8554,30 +8578,6 @@
                 <w:sz w:val="20"/>
               </w:rPr>
               <w:t xml:space="default">640 (4.6%)</w:t>
-            </w:r>
-          </w:p>
-        </w:tc>
-        <w:tc>
-          <w:tcPr>
-            <w:tcBorders>
-              <w:top w:val="single" w:space="0" w:color="D3D3D3"/>
-              <w:bottom w:val="single" w:space="0" w:color="D3D3D3"/>
-              <w:start w:val="single" w:space="0" w:color="D3D3D3"/>
-              <w:end w:val="single" w:space="0" w:color="D3D3D3"/>
-            </w:tcBorders>
-          </w:tcPr>
-          <w:p>
-            <w:pPr>
-              <w:spacing w:before="0" w:after="60"/>
-              <w:keepNext/>
-              <w:jc w:val="center"/>
-            </w:pPr>
-            <w:r>
-              <w:rPr>
-                <w:rFonts w:ascii="Calibri" w:hAnsi="Calibri"/>
-                <w:sz w:val="20"/>
-              </w:rPr>
-              <w:t xml:space="default">5,420 (5.8%)</w:t>
             </w:r>
           </w:p>
         </w:tc>
@@ -8750,6 +8750,30 @@
                 <w:rFonts w:ascii="Calibri" w:hAnsi="Calibri"/>
                 <w:sz w:val="20"/>
               </w:rPr>
+              <w:t xml:space="default">15,940 (17%)</w:t>
+            </w:r>
+          </w:p>
+        </w:tc>
+        <w:tc>
+          <w:tcPr>
+            <w:tcBorders>
+              <w:top w:val="single" w:space="0" w:color="D3D3D3"/>
+              <w:bottom w:val="single" w:space="0" w:color="D3D3D3"/>
+              <w:start w:val="single" w:space="0" w:color="D3D3D3"/>
+              <w:end w:val="single" w:space="0" w:color="D3D3D3"/>
+            </w:tcBorders>
+          </w:tcPr>
+          <w:p>
+            <w:pPr>
+              <w:spacing w:before="0" w:after="60"/>
+              <w:keepNext/>
+              <w:jc w:val="center"/>
+            </w:pPr>
+            <w:r>
+              <w:rPr>
+                <w:rFonts w:ascii="Calibri" w:hAnsi="Calibri"/>
+                <w:sz w:val="20"/>
+              </w:rPr>
               <w:t xml:space="default">245 (17%)</w:t>
             </w:r>
           </w:p>
@@ -8775,30 +8799,6 @@
                 <w:sz w:val="20"/>
               </w:rPr>
               <w:t xml:space="default">2,160 (15%)</w:t>
-            </w:r>
-          </w:p>
-        </w:tc>
-        <w:tc>
-          <w:tcPr>
-            <w:tcBorders>
-              <w:top w:val="single" w:space="0" w:color="D3D3D3"/>
-              <w:bottom w:val="single" w:space="0" w:color="D3D3D3"/>
-              <w:start w:val="single" w:space="0" w:color="D3D3D3"/>
-              <w:end w:val="single" w:space="0" w:color="D3D3D3"/>
-            </w:tcBorders>
-          </w:tcPr>
-          <w:p>
-            <w:pPr>
-              <w:spacing w:before="0" w:after="60"/>
-              <w:keepNext/>
-              <w:jc w:val="center"/>
-            </w:pPr>
-            <w:r>
-              <w:rPr>
-                <w:rFonts w:ascii="Calibri" w:hAnsi="Calibri"/>
-                <w:sz w:val="20"/>
-              </w:rPr>
-              <w:t xml:space="default">15,940 (17%)</w:t>
             </w:r>
           </w:p>
         </w:tc>
@@ -8971,6 +8971,30 @@
                 <w:rFonts w:ascii="Calibri" w:hAnsi="Calibri"/>
                 <w:sz w:val="20"/>
               </w:rPr>
+              <w:t xml:space="default">72,470 (77%)</w:t>
+            </w:r>
+          </w:p>
+        </w:tc>
+        <w:tc>
+          <w:tcPr>
+            <w:tcBorders>
+              <w:top w:val="single" w:space="0" w:color="D3D3D3"/>
+              <w:bottom w:val="single" w:space="0" w:color="D3D3D3"/>
+              <w:start w:val="single" w:space="0" w:color="D3D3D3"/>
+              <w:end w:val="single" w:space="0" w:color="D3D3D3"/>
+            </w:tcBorders>
+          </w:tcPr>
+          <w:p>
+            <w:pPr>
+              <w:spacing w:before="0" w:after="60"/>
+              <w:keepNext/>
+              <w:jc w:val="center"/>
+            </w:pPr>
+            <w:r>
+              <w:rPr>
+                <w:rFonts w:ascii="Calibri" w:hAnsi="Calibri"/>
+                <w:sz w:val="20"/>
+              </w:rPr>
               <w:t xml:space="default">1,145 (79%)</w:t>
             </w:r>
           </w:p>
@@ -8996,30 +9020,6 @@
                 <w:sz w:val="20"/>
               </w:rPr>
               <w:t xml:space="default">11,205 (80%)</w:t>
-            </w:r>
-          </w:p>
-        </w:tc>
-        <w:tc>
-          <w:tcPr>
-            <w:tcBorders>
-              <w:top w:val="single" w:space="0" w:color="D3D3D3"/>
-              <w:bottom w:val="single" w:space="0" w:color="D3D3D3"/>
-              <w:start w:val="single" w:space="0" w:color="D3D3D3"/>
-              <w:end w:val="single" w:space="0" w:color="D3D3D3"/>
-            </w:tcBorders>
-          </w:tcPr>
-          <w:p>
-            <w:pPr>
-              <w:spacing w:before="0" w:after="60"/>
-              <w:keepNext/>
-              <w:jc w:val="center"/>
-            </w:pPr>
-            <w:r>
-              <w:rPr>
-                <w:rFonts w:ascii="Calibri" w:hAnsi="Calibri"/>
-                <w:sz w:val="20"/>
-              </w:rPr>
-              <w:t xml:space="default">72,470 (77%)</w:t>
             </w:r>
           </w:p>
         </w:tc>
@@ -9192,6 +9192,30 @@
                 <w:rFonts w:ascii="Calibri" w:hAnsi="Calibri"/>
                 <w:sz w:val="20"/>
               </w:rPr>
+              <w:t xml:space="default">5.53 (1.56)</w:t>
+            </w:r>
+          </w:p>
+        </w:tc>
+        <w:tc>
+          <w:tcPr>
+            <w:tcBorders>
+              <w:top w:val="single" w:space="0" w:color="D3D3D3"/>
+              <w:bottom w:val="single" w:space="0" w:color="D3D3D3"/>
+              <w:start w:val="single" w:space="0" w:color="D3D3D3"/>
+              <w:end w:val="single" w:space="0" w:color="D3D3D3"/>
+            </w:tcBorders>
+          </w:tcPr>
+          <w:p>
+            <w:pPr>
+              <w:spacing w:before="0" w:after="60"/>
+              <w:keepNext/>
+              <w:jc w:val="center"/>
+            </w:pPr>
+            <w:r>
+              <w:rPr>
+                <w:rFonts w:ascii="Calibri" w:hAnsi="Calibri"/>
+                <w:sz w:val="20"/>
+              </w:rPr>
               <w:t xml:space="default">5.28 (1.51)</w:t>
             </w:r>
           </w:p>
@@ -9217,30 +9241,6 @@
                 <w:sz w:val="20"/>
               </w:rPr>
               <w:t xml:space="default">5.24 (1.58)</w:t>
-            </w:r>
-          </w:p>
-        </w:tc>
-        <w:tc>
-          <w:tcPr>
-            <w:tcBorders>
-              <w:top w:val="single" w:space="0" w:color="D3D3D3"/>
-              <w:bottom w:val="single" w:space="0" w:color="D3D3D3"/>
-              <w:start w:val="single" w:space="0" w:color="D3D3D3"/>
-              <w:end w:val="single" w:space="0" w:color="D3D3D3"/>
-            </w:tcBorders>
-          </w:tcPr>
-          <w:p>
-            <w:pPr>
-              <w:spacing w:before="0" w:after="60"/>
-              <w:keepNext/>
-              <w:jc w:val="center"/>
-            </w:pPr>
-            <w:r>
-              <w:rPr>
-                <w:rFonts w:ascii="Calibri" w:hAnsi="Calibri"/>
-                <w:sz w:val="20"/>
-              </w:rPr>
-              <w:t xml:space="default">5.53 (1.56)</w:t>
             </w:r>
           </w:p>
         </w:tc>
@@ -9413,6 +9413,30 @@
                 <w:rFonts w:ascii="Calibri" w:hAnsi="Calibri"/>
                 <w:sz w:val="20"/>
               </w:rPr>
+              <w:t xml:space="default">23,425 (25%)</w:t>
+            </w:r>
+          </w:p>
+        </w:tc>
+        <w:tc>
+          <w:tcPr>
+            <w:tcBorders>
+              <w:top w:val="single" w:space="0" w:color="D3D3D3"/>
+              <w:bottom w:val="single" w:space="0" w:color="D3D3D3"/>
+              <w:start w:val="single" w:space="0" w:color="D3D3D3"/>
+              <w:end w:val="single" w:space="0" w:color="D3D3D3"/>
+            </w:tcBorders>
+          </w:tcPr>
+          <w:p>
+            <w:pPr>
+              <w:spacing w:before="0" w:after="60"/>
+              <w:keepNext/>
+              <w:jc w:val="center"/>
+            </w:pPr>
+            <w:r>
+              <w:rPr>
+                <w:rFonts w:ascii="Calibri" w:hAnsi="Calibri"/>
+                <w:sz w:val="20"/>
+              </w:rPr>
               <w:t xml:space="default">300 (21%)</w:t>
             </w:r>
           </w:p>
@@ -9438,30 +9462,6 @@
                 <w:sz w:val="20"/>
               </w:rPr>
               <w:t xml:space="default">3,135 (22%)</w:t>
-            </w:r>
-          </w:p>
-        </w:tc>
-        <w:tc>
-          <w:tcPr>
-            <w:tcBorders>
-              <w:top w:val="single" w:space="0" w:color="D3D3D3"/>
-              <w:bottom w:val="single" w:space="0" w:color="D3D3D3"/>
-              <w:start w:val="single" w:space="0" w:color="D3D3D3"/>
-              <w:end w:val="single" w:space="0" w:color="D3D3D3"/>
-            </w:tcBorders>
-          </w:tcPr>
-          <w:p>
-            <w:pPr>
-              <w:spacing w:before="0" w:after="60"/>
-              <w:keepNext/>
-              <w:jc w:val="center"/>
-            </w:pPr>
-            <w:r>
-              <w:rPr>
-                <w:rFonts w:ascii="Calibri" w:hAnsi="Calibri"/>
-                <w:sz w:val="20"/>
-              </w:rPr>
-              <w:t xml:space="default">23,425 (25%)</w:t>
             </w:r>
           </w:p>
         </w:tc>
@@ -9634,6 +9634,30 @@
                 <w:rFonts w:ascii="Calibri" w:hAnsi="Calibri"/>
                 <w:sz w:val="20"/>
               </w:rPr>
+              <w:t xml:space="default">9,095 (9.7%)</w:t>
+            </w:r>
+          </w:p>
+        </w:tc>
+        <w:tc>
+          <w:tcPr>
+            <w:tcBorders>
+              <w:top w:val="single" w:space="0" w:color="D3D3D3"/>
+              <w:bottom w:val="single" w:space="0" w:color="D3D3D3"/>
+              <w:start w:val="single" w:space="0" w:color="D3D3D3"/>
+              <w:end w:val="single" w:space="0" w:color="D3D3D3"/>
+            </w:tcBorders>
+          </w:tcPr>
+          <w:p>
+            <w:pPr>
+              <w:spacing w:before="0" w:after="60"/>
+              <w:keepNext/>
+              <w:jc w:val="center"/>
+            </w:pPr>
+            <w:r>
+              <w:rPr>
+                <w:rFonts w:ascii="Calibri" w:hAnsi="Calibri"/>
+                <w:sz w:val="20"/>
+              </w:rPr>
               <w:t xml:space="default">120 (8.3%)</w:t>
             </w:r>
           </w:p>
@@ -9659,30 +9683,6 @@
                 <w:sz w:val="20"/>
               </w:rPr>
               <w:t xml:space="default">1,200 (8.6%)</w:t>
-            </w:r>
-          </w:p>
-        </w:tc>
-        <w:tc>
-          <w:tcPr>
-            <w:tcBorders>
-              <w:top w:val="single" w:space="0" w:color="D3D3D3"/>
-              <w:bottom w:val="single" w:space="0" w:color="D3D3D3"/>
-              <w:start w:val="single" w:space="0" w:color="D3D3D3"/>
-              <w:end w:val="single" w:space="0" w:color="D3D3D3"/>
-            </w:tcBorders>
-          </w:tcPr>
-          <w:p>
-            <w:pPr>
-              <w:spacing w:before="0" w:after="60"/>
-              <w:keepNext/>
-              <w:jc w:val="center"/>
-            </w:pPr>
-            <w:r>
-              <w:rPr>
-                <w:rFonts w:ascii="Calibri" w:hAnsi="Calibri"/>
-                <w:sz w:val="20"/>
-              </w:rPr>
-              <w:t xml:space="default">9,095 (9.7%)</w:t>
             </w:r>
           </w:p>
         </w:tc>
@@ -9855,6 +9855,30 @@
                 <w:rFonts w:ascii="Calibri" w:hAnsi="Calibri"/>
                 <w:sz w:val="20"/>
               </w:rPr>
+              <w:t xml:space="default">54,085 (58%)</w:t>
+            </w:r>
+          </w:p>
+        </w:tc>
+        <w:tc>
+          <w:tcPr>
+            <w:tcBorders>
+              <w:top w:val="single" w:space="0" w:color="D3D3D3"/>
+              <w:bottom w:val="single" w:space="0" w:color="D3D3D3"/>
+              <w:start w:val="single" w:space="0" w:color="D3D3D3"/>
+              <w:end w:val="single" w:space="0" w:color="D3D3D3"/>
+            </w:tcBorders>
+          </w:tcPr>
+          <w:p>
+            <w:pPr>
+              <w:spacing w:before="0" w:after="60"/>
+              <w:keepNext/>
+              <w:jc w:val="center"/>
+            </w:pPr>
+            <w:r>
+              <w:rPr>
+                <w:rFonts w:ascii="Calibri" w:hAnsi="Calibri"/>
+                <w:sz w:val="20"/>
+              </w:rPr>
               <w:t xml:space="default">630 (43%)</w:t>
             </w:r>
           </w:p>
@@ -9880,30 +9904,6 @@
                 <w:sz w:val="20"/>
               </w:rPr>
               <w:t xml:space="default">7,145 (51%)</w:t>
-            </w:r>
-          </w:p>
-        </w:tc>
-        <w:tc>
-          <w:tcPr>
-            <w:tcBorders>
-              <w:top w:val="single" w:space="0" w:color="D3D3D3"/>
-              <w:bottom w:val="single" w:space="0" w:color="D3D3D3"/>
-              <w:start w:val="single" w:space="0" w:color="D3D3D3"/>
-              <w:end w:val="single" w:space="0" w:color="D3D3D3"/>
-            </w:tcBorders>
-          </w:tcPr>
-          <w:p>
-            <w:pPr>
-              <w:spacing w:before="0" w:after="60"/>
-              <w:keepNext/>
-              <w:jc w:val="center"/>
-            </w:pPr>
-            <w:r>
-              <w:rPr>
-                <w:rFonts w:ascii="Calibri" w:hAnsi="Calibri"/>
-                <w:sz w:val="20"/>
-              </w:rPr>
-              <w:t xml:space="default">54,085 (58%)</w:t>
             </w:r>
           </w:p>
         </w:tc>
@@ -10076,6 +10076,30 @@
                 <w:rFonts w:ascii="Calibri" w:hAnsi="Calibri"/>
                 <w:sz w:val="20"/>
               </w:rPr>
+              <w:t xml:space="default">56,520 (60%)</w:t>
+            </w:r>
+          </w:p>
+        </w:tc>
+        <w:tc>
+          <w:tcPr>
+            <w:tcBorders>
+              <w:top w:val="single" w:space="0" w:color="D3D3D3"/>
+              <w:bottom w:val="single" w:space="0" w:color="D3D3D3"/>
+              <w:start w:val="single" w:space="0" w:color="D3D3D3"/>
+              <w:end w:val="single" w:space="0" w:color="D3D3D3"/>
+            </w:tcBorders>
+          </w:tcPr>
+          <w:p>
+            <w:pPr>
+              <w:spacing w:before="0" w:after="60"/>
+              <w:keepNext/>
+              <w:jc w:val="center"/>
+            </w:pPr>
+            <w:r>
+              <w:rPr>
+                <w:rFonts w:ascii="Calibri" w:hAnsi="Calibri"/>
+                <w:sz w:val="20"/>
+              </w:rPr>
               <w:t xml:space="default">885 (61%)</w:t>
             </w:r>
           </w:p>
@@ -10101,30 +10125,6 @@
                 <w:sz w:val="20"/>
               </w:rPr>
               <w:t xml:space="default">7,665 (55%)</w:t>
-            </w:r>
-          </w:p>
-        </w:tc>
-        <w:tc>
-          <w:tcPr>
-            <w:tcBorders>
-              <w:top w:val="single" w:space="0" w:color="D3D3D3"/>
-              <w:bottom w:val="single" w:space="0" w:color="D3D3D3"/>
-              <w:start w:val="single" w:space="0" w:color="D3D3D3"/>
-              <w:end w:val="single" w:space="0" w:color="D3D3D3"/>
-            </w:tcBorders>
-          </w:tcPr>
-          <w:p>
-            <w:pPr>
-              <w:spacing w:before="0" w:after="60"/>
-              <w:keepNext/>
-              <w:jc w:val="center"/>
-            </w:pPr>
-            <w:r>
-              <w:rPr>
-                <w:rFonts w:ascii="Calibri" w:hAnsi="Calibri"/>
-                <w:sz w:val="20"/>
-              </w:rPr>
-              <w:t xml:space="default">56,520 (60%)</w:t>
             </w:r>
           </w:p>
         </w:tc>
@@ -10297,6 +10297,30 @@
                 <w:rFonts w:ascii="Calibri" w:hAnsi="Calibri"/>
                 <w:sz w:val="20"/>
               </w:rPr>
+              <w:t xml:space="default">74,250 (79%)</w:t>
+            </w:r>
+          </w:p>
+        </w:tc>
+        <w:tc>
+          <w:tcPr>
+            <w:tcBorders>
+              <w:top w:val="single" w:space="0" w:color="D3D3D3"/>
+              <w:bottom w:val="single" w:space="0" w:color="D3D3D3"/>
+              <w:start w:val="single" w:space="0" w:color="D3D3D3"/>
+              <w:end w:val="single" w:space="0" w:color="D3D3D3"/>
+            </w:tcBorders>
+          </w:tcPr>
+          <w:p>
+            <w:pPr>
+              <w:spacing w:before="0" w:after="60"/>
+              <w:keepNext/>
+              <w:jc w:val="center"/>
+            </w:pPr>
+            <w:r>
+              <w:rPr>
+                <w:rFonts w:ascii="Calibri" w:hAnsi="Calibri"/>
+                <w:sz w:val="20"/>
+              </w:rPr>
               <w:t xml:space="default">1,170 (81%)</w:t>
             </w:r>
           </w:p>
@@ -10322,30 +10346,6 @@
                 <w:sz w:val="20"/>
               </w:rPr>
               <w:t xml:space="default">11,295 (81%)</w:t>
-            </w:r>
-          </w:p>
-        </w:tc>
-        <w:tc>
-          <w:tcPr>
-            <w:tcBorders>
-              <w:top w:val="single" w:space="0" w:color="D3D3D3"/>
-              <w:bottom w:val="single" w:space="0" w:color="D3D3D3"/>
-              <w:start w:val="single" w:space="0" w:color="D3D3D3"/>
-              <w:end w:val="single" w:space="0" w:color="D3D3D3"/>
-            </w:tcBorders>
-          </w:tcPr>
-          <w:p>
-            <w:pPr>
-              <w:spacing w:before="0" w:after="60"/>
-              <w:keepNext/>
-              <w:jc w:val="center"/>
-            </w:pPr>
-            <w:r>
-              <w:rPr>
-                <w:rFonts w:ascii="Calibri" w:hAnsi="Calibri"/>
-                <w:sz w:val="20"/>
-              </w:rPr>
-              <w:t xml:space="default">74,250 (79%)</w:t>
             </w:r>
           </w:p>
         </w:tc>
@@ -10518,6 +10518,30 @@
                 <w:rFonts w:ascii="Calibri" w:hAnsi="Calibri"/>
                 <w:sz w:val="20"/>
               </w:rPr>
+              <w:t xml:space="default">89,600 (95%)</w:t>
+            </w:r>
+          </w:p>
+        </w:tc>
+        <w:tc>
+          <w:tcPr>
+            <w:tcBorders>
+              <w:top w:val="single" w:space="0" w:color="D3D3D3"/>
+              <w:bottom w:val="single" w:space="0" w:color="D3D3D3"/>
+              <w:start w:val="single" w:space="0" w:color="D3D3D3"/>
+              <w:end w:val="single" w:space="0" w:color="D3D3D3"/>
+            </w:tcBorders>
+          </w:tcPr>
+          <w:p>
+            <w:pPr>
+              <w:spacing w:before="0" w:after="60"/>
+              <w:keepNext/>
+              <w:jc w:val="center"/>
+            </w:pPr>
+            <w:r>
+              <w:rPr>
+                <w:rFonts w:ascii="Calibri" w:hAnsi="Calibri"/>
+                <w:sz w:val="20"/>
+              </w:rPr>
               <w:t xml:space="default">1,305 (90%)</w:t>
             </w:r>
           </w:p>
@@ -10543,30 +10567,6 @@
                 <w:sz w:val="20"/>
               </w:rPr>
               <w:t xml:space="default">13,025 (93%)</w:t>
-            </w:r>
-          </w:p>
-        </w:tc>
-        <w:tc>
-          <w:tcPr>
-            <w:tcBorders>
-              <w:top w:val="single" w:space="0" w:color="D3D3D3"/>
-              <w:bottom w:val="single" w:space="0" w:color="D3D3D3"/>
-              <w:start w:val="single" w:space="0" w:color="D3D3D3"/>
-              <w:end w:val="single" w:space="0" w:color="D3D3D3"/>
-            </w:tcBorders>
-          </w:tcPr>
-          <w:p>
-            <w:pPr>
-              <w:spacing w:before="0" w:after="60"/>
-              <w:keepNext/>
-              <w:jc w:val="center"/>
-            </w:pPr>
-            <w:r>
-              <w:rPr>
-                <w:rFonts w:ascii="Calibri" w:hAnsi="Calibri"/>
-                <w:sz w:val="20"/>
-              </w:rPr>
-              <w:t xml:space="default">89,600 (95%)</w:t>
             </w:r>
           </w:p>
         </w:tc>
@@ -10739,6 +10739,30 @@
                 <w:rFonts w:ascii="Calibri" w:hAnsi="Calibri"/>
                 <w:sz w:val="20"/>
               </w:rPr>
+              <w:t xml:space="default">15,295 (16%)</w:t>
+            </w:r>
+          </w:p>
+        </w:tc>
+        <w:tc>
+          <w:tcPr>
+            <w:tcBorders>
+              <w:top w:val="single" w:space="0" w:color="D3D3D3"/>
+              <w:bottom w:val="single" w:space="0" w:color="D3D3D3"/>
+              <w:start w:val="single" w:space="0" w:color="D3D3D3"/>
+              <w:end w:val="single" w:space="0" w:color="D3D3D3"/>
+            </w:tcBorders>
+          </w:tcPr>
+          <w:p>
+            <w:pPr>
+              <w:spacing w:before="0" w:after="60"/>
+              <w:keepNext/>
+              <w:jc w:val="center"/>
+            </w:pPr>
+            <w:r>
+              <w:rPr>
+                <w:rFonts w:ascii="Calibri" w:hAnsi="Calibri"/>
+                <w:sz w:val="20"/>
+              </w:rPr>
               <w:t xml:space="default">205 (14%)</w:t>
             </w:r>
           </w:p>
@@ -10764,30 +10788,6 @@
                 <w:sz w:val="20"/>
               </w:rPr>
               <w:t xml:space="default">1,945 (14%)</w:t>
-            </w:r>
-          </w:p>
-        </w:tc>
-        <w:tc>
-          <w:tcPr>
-            <w:tcBorders>
-              <w:top w:val="single" w:space="0" w:color="D3D3D3"/>
-              <w:bottom w:val="single" w:space="0" w:color="D3D3D3"/>
-              <w:start w:val="single" w:space="0" w:color="D3D3D3"/>
-              <w:end w:val="single" w:space="0" w:color="D3D3D3"/>
-            </w:tcBorders>
-          </w:tcPr>
-          <w:p>
-            <w:pPr>
-              <w:spacing w:before="0" w:after="60"/>
-              <w:keepNext/>
-              <w:jc w:val="center"/>
-            </w:pPr>
-            <w:r>
-              <w:rPr>
-                <w:rFonts w:ascii="Calibri" w:hAnsi="Calibri"/>
-                <w:sz w:val="20"/>
-              </w:rPr>
-              <w:t xml:space="default">15,295 (16%)</w:t>
             </w:r>
           </w:p>
         </w:tc>
@@ -10960,6 +10960,30 @@
                 <w:rFonts w:ascii="Calibri" w:hAnsi="Calibri"/>
                 <w:sz w:val="20"/>
               </w:rPr>
+              <w:t xml:space="default">19,125 (20%)</w:t>
+            </w:r>
+          </w:p>
+        </w:tc>
+        <w:tc>
+          <w:tcPr>
+            <w:tcBorders>
+              <w:top w:val="single" w:space="0" w:color="D3D3D3"/>
+              <w:bottom w:val="single" w:space="0" w:color="D3D3D3"/>
+              <w:start w:val="single" w:space="0" w:color="D3D3D3"/>
+              <w:end w:val="single" w:space="0" w:color="D3D3D3"/>
+            </w:tcBorders>
+          </w:tcPr>
+          <w:p>
+            <w:pPr>
+              <w:spacing w:before="0" w:after="60"/>
+              <w:keepNext/>
+              <w:jc w:val="center"/>
+            </w:pPr>
+            <w:r>
+              <w:rPr>
+                <w:rFonts w:ascii="Calibri" w:hAnsi="Calibri"/>
+                <w:sz w:val="20"/>
+              </w:rPr>
               <w:t xml:space="default">240 (17%)</w:t>
             </w:r>
           </w:p>
@@ -10985,30 +11009,6 @@
                 <w:sz w:val="20"/>
               </w:rPr>
               <w:t xml:space="default">2,725 (19%)</w:t>
-            </w:r>
-          </w:p>
-        </w:tc>
-        <w:tc>
-          <w:tcPr>
-            <w:tcBorders>
-              <w:top w:val="single" w:space="0" w:color="D3D3D3"/>
-              <w:bottom w:val="single" w:space="0" w:color="D3D3D3"/>
-              <w:start w:val="single" w:space="0" w:color="D3D3D3"/>
-              <w:end w:val="single" w:space="0" w:color="D3D3D3"/>
-            </w:tcBorders>
-          </w:tcPr>
-          <w:p>
-            <w:pPr>
-              <w:spacing w:before="0" w:after="60"/>
-              <w:keepNext/>
-              <w:jc w:val="center"/>
-            </w:pPr>
-            <w:r>
-              <w:rPr>
-                <w:rFonts w:ascii="Calibri" w:hAnsi="Calibri"/>
-                <w:sz w:val="20"/>
-              </w:rPr>
-              <w:t xml:space="default">19,125 (20%)</w:t>
             </w:r>
           </w:p>
         </w:tc>
@@ -11181,6 +11181,30 @@
                 <w:rFonts w:ascii="Calibri" w:hAnsi="Calibri"/>
                 <w:sz w:val="20"/>
               </w:rPr>
+              <w:t xml:space="default">18,215 (19%)</w:t>
+            </w:r>
+          </w:p>
+        </w:tc>
+        <w:tc>
+          <w:tcPr>
+            <w:tcBorders>
+              <w:top w:val="single" w:space="0" w:color="D3D3D3"/>
+              <w:bottom w:val="single" w:space="0" w:color="D3D3D3"/>
+              <w:start w:val="single" w:space="0" w:color="D3D3D3"/>
+              <w:end w:val="single" w:space="0" w:color="D3D3D3"/>
+            </w:tcBorders>
+          </w:tcPr>
+          <w:p>
+            <w:pPr>
+              <w:spacing w:before="0" w:after="60"/>
+              <w:keepNext/>
+              <w:jc w:val="center"/>
+            </w:pPr>
+            <w:r>
+              <w:rPr>
+                <w:rFonts w:ascii="Calibri" w:hAnsi="Calibri"/>
+                <w:sz w:val="20"/>
+              </w:rPr>
               <w:t xml:space="default">175 (12%)</w:t>
             </w:r>
           </w:p>
@@ -11206,30 +11230,6 @@
                 <w:sz w:val="20"/>
               </w:rPr>
               <w:t xml:space="default">2,500 (18%)</w:t>
-            </w:r>
-          </w:p>
-        </w:tc>
-        <w:tc>
-          <w:tcPr>
-            <w:tcBorders>
-              <w:top w:val="single" w:space="0" w:color="D3D3D3"/>
-              <w:bottom w:val="single" w:space="0" w:color="D3D3D3"/>
-              <w:start w:val="single" w:space="0" w:color="D3D3D3"/>
-              <w:end w:val="single" w:space="0" w:color="D3D3D3"/>
-            </w:tcBorders>
-          </w:tcPr>
-          <w:p>
-            <w:pPr>
-              <w:spacing w:before="0" w:after="60"/>
-              <w:keepNext/>
-              <w:jc w:val="center"/>
-            </w:pPr>
-            <w:r>
-              <w:rPr>
-                <w:rFonts w:ascii="Calibri" w:hAnsi="Calibri"/>
-                <w:sz w:val="20"/>
-              </w:rPr>
-              <w:t xml:space="default">18,215 (19%)</w:t>
             </w:r>
           </w:p>
         </w:tc>
@@ -11518,7 +11518,7 @@
                 <w:rFonts w:ascii="Calibri" w:hAnsi="Calibri"/>
                 <w:sz w:val="20"/>
               </w:rPr>
-              <w:t xml:space="preserve">CKD, Stage 1</w:t>
+              <w:t xml:space="preserve">CKD, Stage 3</w:t>
             </w:r>
             <w:r>
               <w:rPr>
@@ -11539,7 +11539,7 @@
                 <w:rFonts w:ascii="Calibri" w:hAnsi="Calibri"/>
                 <w:sz w:val="20"/>
               </w:rPr>
-              <w:t xml:space="preserve">N = 1,450</w:t>
+              <w:t xml:space="preserve">N = 93,830</w:t>
             </w:r>
             <w:r>
               <w:rPr>
@@ -11571,7 +11571,7 @@
                 <w:rFonts w:ascii="Calibri" w:hAnsi="Calibri"/>
                 <w:sz w:val="20"/>
               </w:rPr>
-              <w:t xml:space="preserve">CKD, Stage 2</w:t>
+              <w:t xml:space="preserve">CKD, Stage 1</w:t>
             </w:r>
             <w:r>
               <w:rPr>
@@ -11592,7 +11592,7 @@
                 <w:rFonts w:ascii="Calibri" w:hAnsi="Calibri"/>
                 <w:sz w:val="20"/>
               </w:rPr>
-              <w:t xml:space="preserve">N = 14,005</w:t>
+              <w:t xml:space="preserve">N = 1,450</w:t>
             </w:r>
             <w:r>
               <w:rPr>
@@ -11624,7 +11624,7 @@
                 <w:rFonts w:ascii="Calibri" w:hAnsi="Calibri"/>
                 <w:sz w:val="20"/>
               </w:rPr>
-              <w:t xml:space="preserve">CKD, Stage 3</w:t>
+              <w:t xml:space="preserve">CKD, Stage 2</w:t>
             </w:r>
             <w:r>
               <w:rPr>
@@ -11645,7 +11645,7 @@
                 <w:rFonts w:ascii="Calibri" w:hAnsi="Calibri"/>
                 <w:sz w:val="20"/>
               </w:rPr>
-              <w:t xml:space="preserve">N = 93,830</w:t>
+              <w:t xml:space="preserve">N = 14,005</w:t>
             </w:r>
             <w:r>
               <w:rPr>
@@ -11923,6 +11923,30 @@
                 <w:rFonts w:ascii="Calibri" w:hAnsi="Calibri"/>
                 <w:sz w:val="20"/>
               </w:rPr>
+              <w:t xml:space="default">4,180 (4.5%)</w:t>
+            </w:r>
+          </w:p>
+        </w:tc>
+        <w:tc>
+          <w:tcPr>
+            <w:tcBorders>
+              <w:top w:val="single" w:space="0" w:color="D3D3D3"/>
+              <w:bottom w:val="single" w:space="0" w:color="D3D3D3"/>
+              <w:start w:val="single" w:space="0" w:color="D3D3D3"/>
+              <w:end w:val="single" w:space="0" w:color="D3D3D3"/>
+            </w:tcBorders>
+          </w:tcPr>
+          <w:p>
+            <w:pPr>
+              <w:spacing w:before="0" w:after="60"/>
+              <w:keepNext/>
+              <w:jc w:val="center"/>
+            </w:pPr>
+            <w:r>
+              <w:rPr>
+                <w:rFonts w:ascii="Calibri" w:hAnsi="Calibri"/>
+                <w:sz w:val="20"/>
+              </w:rPr>
               <w:t xml:space="default">25 (1.7%)</w:t>
             </w:r>
           </w:p>
@@ -11948,30 +11972,6 @@
                 <w:sz w:val="20"/>
               </w:rPr>
               <w:t xml:space="default">475 (3.4%)</w:t>
-            </w:r>
-          </w:p>
-        </w:tc>
-        <w:tc>
-          <w:tcPr>
-            <w:tcBorders>
-              <w:top w:val="single" w:space="0" w:color="D3D3D3"/>
-              <w:bottom w:val="single" w:space="0" w:color="D3D3D3"/>
-              <w:start w:val="single" w:space="0" w:color="D3D3D3"/>
-              <w:end w:val="single" w:space="0" w:color="D3D3D3"/>
-            </w:tcBorders>
-          </w:tcPr>
-          <w:p>
-            <w:pPr>
-              <w:spacing w:before="0" w:after="60"/>
-              <w:keepNext/>
-              <w:jc w:val="center"/>
-            </w:pPr>
-            <w:r>
-              <w:rPr>
-                <w:rFonts w:ascii="Calibri" w:hAnsi="Calibri"/>
-                <w:sz w:val="20"/>
-              </w:rPr>
-              <w:t xml:space="default">4,180 (4.5%)</w:t>
             </w:r>
           </w:p>
         </w:tc>
@@ -12168,31 +12168,31 @@
                 <w:rFonts w:ascii="Calibri" w:hAnsi="Calibri"/>
                 <w:sz w:val="20"/>
               </w:rPr>
+              <w:t xml:space="default">4 (2, 9)</w:t>
+            </w:r>
+          </w:p>
+        </w:tc>
+        <w:tc>
+          <w:tcPr>
+            <w:tcBorders>
+              <w:top w:val="single" w:space="0" w:color="D3D3D3"/>
+              <w:bottom w:val="single" w:space="0" w:color="D3D3D3"/>
+              <w:start w:val="single" w:space="0" w:color="D3D3D3"/>
+              <w:end w:val="single" w:space="0" w:color="D3D3D3"/>
+            </w:tcBorders>
+          </w:tcPr>
+          <w:p>
+            <w:pPr>
+              <w:spacing w:before="0" w:after="60"/>
+              <w:keepNext/>
+              <w:jc w:val="center"/>
+            </w:pPr>
+            <w:r>
+              <w:rPr>
+                <w:rFonts w:ascii="Calibri" w:hAnsi="Calibri"/>
+                <w:sz w:val="20"/>
+              </w:rPr>
               <w:t xml:space="default">4 (2, 8)</w:t>
-            </w:r>
-          </w:p>
-        </w:tc>
-        <w:tc>
-          <w:tcPr>
-            <w:tcBorders>
-              <w:top w:val="single" w:space="0" w:color="D3D3D3"/>
-              <w:bottom w:val="single" w:space="0" w:color="D3D3D3"/>
-              <w:start w:val="single" w:space="0" w:color="D3D3D3"/>
-              <w:end w:val="single" w:space="0" w:color="D3D3D3"/>
-            </w:tcBorders>
-          </w:tcPr>
-          <w:p>
-            <w:pPr>
-              <w:spacing w:before="0" w:after="60"/>
-              <w:keepNext/>
-              <w:jc w:val="center"/>
-            </w:pPr>
-            <w:r>
-              <w:rPr>
-                <w:rFonts w:ascii="Calibri" w:hAnsi="Calibri"/>
-                <w:sz w:val="20"/>
-              </w:rPr>
-              <w:t xml:space="default">4 (2, 9)</w:t>
             </w:r>
           </w:p>
         </w:tc>
@@ -12365,6 +12365,30 @@
                 <w:rFonts w:ascii="Calibri" w:hAnsi="Calibri"/>
                 <w:sz w:val="20"/>
               </w:rPr>
+              <w:t xml:space="default">116,113 (75,122, 195,922)</w:t>
+            </w:r>
+          </w:p>
+        </w:tc>
+        <w:tc>
+          <w:tcPr>
+            <w:tcBorders>
+              <w:top w:val="single" w:space="0" w:color="D3D3D3"/>
+              <w:bottom w:val="single" w:space="0" w:color="D3D3D3"/>
+              <w:start w:val="single" w:space="0" w:color="D3D3D3"/>
+              <w:end w:val="single" w:space="0" w:color="D3D3D3"/>
+            </w:tcBorders>
+          </w:tcPr>
+          <w:p>
+            <w:pPr>
+              <w:spacing w:before="0" w:after="60"/>
+              <w:keepNext/>
+              <w:jc w:val="center"/>
+            </w:pPr>
+            <w:r>
+              <w:rPr>
+                <w:rFonts w:ascii="Calibri" w:hAnsi="Calibri"/>
+                <w:sz w:val="20"/>
+              </w:rPr>
               <w:t xml:space="default">124,287 (79,120, 208,851)</w:t>
             </w:r>
           </w:p>
@@ -12390,30 +12414,6 @@
                 <w:sz w:val="20"/>
               </w:rPr>
               <w:t xml:space="default">116,983 (75,514, 190,931)</w:t>
-            </w:r>
-          </w:p>
-        </w:tc>
-        <w:tc>
-          <w:tcPr>
-            <w:tcBorders>
-              <w:top w:val="single" w:space="0" w:color="D3D3D3"/>
-              <w:bottom w:val="single" w:space="0" w:color="D3D3D3"/>
-              <w:start w:val="single" w:space="0" w:color="D3D3D3"/>
-              <w:end w:val="single" w:space="0" w:color="D3D3D3"/>
-            </w:tcBorders>
-          </w:tcPr>
-          <w:p>
-            <w:pPr>
-              <w:spacing w:before="0" w:after="60"/>
-              <w:keepNext/>
-              <w:jc w:val="center"/>
-            </w:pPr>
-            <w:r>
-              <w:rPr>
-                <w:rFonts w:ascii="Calibri" w:hAnsi="Calibri"/>
-                <w:sz w:val="20"/>
-              </w:rPr>
-              <w:t xml:space="default">116,113 (75,122, 195,922)</w:t>
             </w:r>
           </w:p>
         </w:tc>
@@ -12853,7 +12853,7 @@
                 <w:rFonts w:ascii="Calibri" w:hAnsi="Calibri"/>
                 <w:sz w:val="20"/>
               </w:rPr>
-              <w:t xml:space="default">    CKD, Stage 1</w:t>
+              <w:t xml:space="default">    CKD, Stage 3</w:t>
             </w:r>
           </w:p>
         </w:tc>
@@ -12954,79 +12954,79 @@
                 <w:rFonts w:ascii="Calibri" w:hAnsi="Calibri"/>
                 <w:sz w:val="20"/>
               </w:rPr>
-              <w:t xml:space="default">    CKD, Stage 2</w:t>
-            </w:r>
-          </w:p>
-        </w:tc>
-        <w:tc>
-          <w:tcPr>
-            <w:tcBorders>
-              <w:top w:val="single" w:space="0" w:color="D3D3D3"/>
-              <w:bottom w:val="single" w:space="0" w:color="D3D3D3"/>
-              <w:start w:val="single" w:space="0" w:color="D3D3D3"/>
-              <w:end w:val="single" w:space="0" w:color="D3D3D3"/>
-            </w:tcBorders>
-          </w:tcPr>
-          <w:p>
-            <w:pPr>
-              <w:spacing w:before="0" w:after="60"/>
-              <w:keepNext/>
-              <w:jc w:val="center"/>
-            </w:pPr>
-            <w:r>
-              <w:rPr>
-                <w:rFonts w:ascii="Calibri" w:hAnsi="Calibri"/>
-                <w:sz w:val="20"/>
-              </w:rPr>
-              <w:t xml:space="default">2.26</w:t>
-            </w:r>
-          </w:p>
-        </w:tc>
-        <w:tc>
-          <w:tcPr>
-            <w:tcBorders>
-              <w:top w:val="single" w:space="0" w:color="D3D3D3"/>
-              <w:bottom w:val="single" w:space="0" w:color="D3D3D3"/>
-              <w:start w:val="single" w:space="0" w:color="D3D3D3"/>
-              <w:end w:val="single" w:space="0" w:color="D3D3D3"/>
-            </w:tcBorders>
-          </w:tcPr>
-          <w:p>
-            <w:pPr>
-              <w:spacing w:before="0" w:after="60"/>
-              <w:keepNext/>
-              <w:jc w:val="center"/>
-            </w:pPr>
-            <w:r>
-              <w:rPr>
-                <w:rFonts w:ascii="Calibri" w:hAnsi="Calibri"/>
-                <w:sz w:val="20"/>
-              </w:rPr>
-              <w:t xml:space="default">0.82, 6.18</w:t>
-            </w:r>
-          </w:p>
-        </w:tc>
-        <w:tc>
-          <w:tcPr>
-            <w:tcBorders>
-              <w:top w:val="single" w:space="0" w:color="D3D3D3"/>
-              <w:bottom w:val="single" w:space="0" w:color="D3D3D3"/>
-              <w:start w:val="single" w:space="0" w:color="D3D3D3"/>
-              <w:end w:val="single" w:space="0" w:color="D3D3D3"/>
-            </w:tcBorders>
-          </w:tcPr>
-          <w:p>
-            <w:pPr>
-              <w:spacing w:before="0" w:after="60"/>
-              <w:keepNext/>
-              <w:jc w:val="center"/>
-            </w:pPr>
-            <w:r>
-              <w:rPr>
-                <w:rFonts w:ascii="Calibri" w:hAnsi="Calibri"/>
-                <w:sz w:val="20"/>
-              </w:rPr>
-              <w:t xml:space="default">0.11</w:t>
+              <w:t xml:space="default">    CKD, Stage 1</w:t>
+            </w:r>
+          </w:p>
+        </w:tc>
+        <w:tc>
+          <w:tcPr>
+            <w:tcBorders>
+              <w:top w:val="single" w:space="0" w:color="D3D3D3"/>
+              <w:bottom w:val="single" w:space="0" w:color="D3D3D3"/>
+              <w:start w:val="single" w:space="0" w:color="D3D3D3"/>
+              <w:end w:val="single" w:space="0" w:color="D3D3D3"/>
+            </w:tcBorders>
+          </w:tcPr>
+          <w:p>
+            <w:pPr>
+              <w:spacing w:before="0" w:after="60"/>
+              <w:keepNext/>
+              <w:jc w:val="center"/>
+            </w:pPr>
+            <w:r>
+              <w:rPr>
+                <w:rFonts w:ascii="Calibri" w:hAnsi="Calibri"/>
+                <w:sz w:val="20"/>
+              </w:rPr>
+              <w:t xml:space="default">0.37</w:t>
+            </w:r>
+          </w:p>
+        </w:tc>
+        <w:tc>
+          <w:tcPr>
+            <w:tcBorders>
+              <w:top w:val="single" w:space="0" w:color="D3D3D3"/>
+              <w:bottom w:val="single" w:space="0" w:color="D3D3D3"/>
+              <w:start w:val="single" w:space="0" w:color="D3D3D3"/>
+              <w:end w:val="single" w:space="0" w:color="D3D3D3"/>
+            </w:tcBorders>
+          </w:tcPr>
+          <w:p>
+            <w:pPr>
+              <w:spacing w:before="0" w:after="60"/>
+              <w:keepNext/>
+              <w:jc w:val="center"/>
+            </w:pPr>
+            <w:r>
+              <w:rPr>
+                <w:rFonts w:ascii="Calibri" w:hAnsi="Calibri"/>
+                <w:sz w:val="20"/>
+              </w:rPr>
+              <w:t xml:space="default">0.14, 1.00</w:t>
+            </w:r>
+          </w:p>
+        </w:tc>
+        <w:tc>
+          <w:tcPr>
+            <w:tcBorders>
+              <w:top w:val="single" w:space="0" w:color="D3D3D3"/>
+              <w:bottom w:val="single" w:space="0" w:color="D3D3D3"/>
+              <w:start w:val="single" w:space="0" w:color="D3D3D3"/>
+              <w:end w:val="single" w:space="0" w:color="D3D3D3"/>
+            </w:tcBorders>
+          </w:tcPr>
+          <w:p>
+            <w:pPr>
+              <w:spacing w:before="0" w:after="60"/>
+              <w:keepNext/>
+              <w:jc w:val="center"/>
+            </w:pPr>
+            <w:r>
+              <w:rPr>
+                <w:rFonts w:ascii="Calibri" w:hAnsi="Calibri"/>
+                <w:sz w:val="20"/>
+              </w:rPr>
+              <w:t xml:space="default">0.050</w:t>
             </w:r>
           </w:p>
         </w:tc>
@@ -13055,79 +13055,79 @@
                 <w:rFonts w:ascii="Calibri" w:hAnsi="Calibri"/>
                 <w:sz w:val="20"/>
               </w:rPr>
-              <w:t xml:space="default">    CKD, Stage 3</w:t>
-            </w:r>
-          </w:p>
-        </w:tc>
-        <w:tc>
-          <w:tcPr>
-            <w:tcBorders>
-              <w:top w:val="single" w:space="0" w:color="D3D3D3"/>
-              <w:bottom w:val="single" w:space="0" w:color="D3D3D3"/>
-              <w:start w:val="single" w:space="0" w:color="D3D3D3"/>
-              <w:end w:val="single" w:space="0" w:color="D3D3D3"/>
-            </w:tcBorders>
-          </w:tcPr>
-          <w:p>
-            <w:pPr>
-              <w:spacing w:before="0" w:after="60"/>
-              <w:keepNext/>
-              <w:jc w:val="center"/>
-            </w:pPr>
-            <w:r>
-              <w:rPr>
-                <w:rFonts w:ascii="Calibri" w:hAnsi="Calibri"/>
-                <w:sz w:val="20"/>
-              </w:rPr>
-              <w:t xml:space="default">2.68</w:t>
-            </w:r>
-          </w:p>
-        </w:tc>
-        <w:tc>
-          <w:tcPr>
-            <w:tcBorders>
-              <w:top w:val="single" w:space="0" w:color="D3D3D3"/>
-              <w:bottom w:val="single" w:space="0" w:color="D3D3D3"/>
-              <w:start w:val="single" w:space="0" w:color="D3D3D3"/>
-              <w:end w:val="single" w:space="0" w:color="D3D3D3"/>
-            </w:tcBorders>
-          </w:tcPr>
-          <w:p>
-            <w:pPr>
-              <w:spacing w:before="0" w:after="60"/>
-              <w:keepNext/>
-              <w:jc w:val="center"/>
-            </w:pPr>
-            <w:r>
-              <w:rPr>
-                <w:rFonts w:ascii="Calibri" w:hAnsi="Calibri"/>
-                <w:sz w:val="20"/>
-              </w:rPr>
-              <w:t xml:space="default">1.00, 7.21</w:t>
-            </w:r>
-          </w:p>
-        </w:tc>
-        <w:tc>
-          <w:tcPr>
-            <w:tcBorders>
-              <w:top w:val="single" w:space="0" w:color="D3D3D3"/>
-              <w:bottom w:val="single" w:space="0" w:color="D3D3D3"/>
-              <w:start w:val="single" w:space="0" w:color="D3D3D3"/>
-              <w:end w:val="single" w:space="0" w:color="D3D3D3"/>
-            </w:tcBorders>
-          </w:tcPr>
-          <w:p>
-            <w:pPr>
-              <w:spacing w:before="0" w:after="60"/>
-              <w:keepNext/>
-              <w:jc w:val="center"/>
-            </w:pPr>
-            <w:r>
-              <w:rPr>
-                <w:rFonts w:ascii="Calibri" w:hAnsi="Calibri"/>
-                <w:sz w:val="20"/>
-              </w:rPr>
-              <w:t xml:space="default">0.050</w:t>
+              <w:t xml:space="default">    CKD, Stage 2</w:t>
+            </w:r>
+          </w:p>
+        </w:tc>
+        <w:tc>
+          <w:tcPr>
+            <w:tcBorders>
+              <w:top w:val="single" w:space="0" w:color="D3D3D3"/>
+              <w:bottom w:val="single" w:space="0" w:color="D3D3D3"/>
+              <w:start w:val="single" w:space="0" w:color="D3D3D3"/>
+              <w:end w:val="single" w:space="0" w:color="D3D3D3"/>
+            </w:tcBorders>
+          </w:tcPr>
+          <w:p>
+            <w:pPr>
+              <w:spacing w:before="0" w:after="60"/>
+              <w:keepNext/>
+              <w:jc w:val="center"/>
+            </w:pPr>
+            <w:r>
+              <w:rPr>
+                <w:rFonts w:ascii="Calibri" w:hAnsi="Calibri"/>
+                <w:sz w:val="20"/>
+              </w:rPr>
+              <w:t xml:space="default">0.84</w:t>
+            </w:r>
+          </w:p>
+        </w:tc>
+        <w:tc>
+          <w:tcPr>
+            <w:tcBorders>
+              <w:top w:val="single" w:space="0" w:color="D3D3D3"/>
+              <w:bottom w:val="single" w:space="0" w:color="D3D3D3"/>
+              <w:start w:val="single" w:space="0" w:color="D3D3D3"/>
+              <w:end w:val="single" w:space="0" w:color="D3D3D3"/>
+            </w:tcBorders>
+          </w:tcPr>
+          <w:p>
+            <w:pPr>
+              <w:spacing w:before="0" w:after="60"/>
+              <w:keepNext/>
+              <w:jc w:val="center"/>
+            </w:pPr>
+            <w:r>
+              <w:rPr>
+                <w:rFonts w:ascii="Calibri" w:hAnsi="Calibri"/>
+                <w:sz w:val="20"/>
+              </w:rPr>
+              <w:t xml:space="default">0.67, 1.06</w:t>
+            </w:r>
+          </w:p>
+        </w:tc>
+        <w:tc>
+          <w:tcPr>
+            <w:tcBorders>
+              <w:top w:val="single" w:space="0" w:color="D3D3D3"/>
+              <w:bottom w:val="single" w:space="0" w:color="D3D3D3"/>
+              <w:start w:val="single" w:space="0" w:color="D3D3D3"/>
+              <w:end w:val="single" w:space="0" w:color="D3D3D3"/>
+            </w:tcBorders>
+          </w:tcPr>
+          <w:p>
+            <w:pPr>
+              <w:spacing w:before="0" w:after="60"/>
+              <w:keepNext/>
+              <w:jc w:val="center"/>
+            </w:pPr>
+            <w:r>
+              <w:rPr>
+                <w:rFonts w:ascii="Calibri" w:hAnsi="Calibri"/>
+                <w:sz w:val="20"/>
+              </w:rPr>
+              <w:t xml:space="default">0.14</w:t>
             </w:r>
           </w:p>
         </w:tc>
@@ -13180,55 +13180,55 @@
                 <w:rFonts w:ascii="Calibri" w:hAnsi="Calibri"/>
                 <w:sz w:val="20"/>
               </w:rPr>
-              <w:t xml:space="default">4.02</w:t>
-            </w:r>
-          </w:p>
-        </w:tc>
-        <w:tc>
-          <w:tcPr>
-            <w:tcBorders>
-              <w:top w:val="single" w:space="0" w:color="D3D3D3"/>
-              <w:bottom w:val="single" w:space="0" w:color="D3D3D3"/>
-              <w:start w:val="single" w:space="0" w:color="D3D3D3"/>
-              <w:end w:val="single" w:space="0" w:color="D3D3D3"/>
-            </w:tcBorders>
-          </w:tcPr>
-          <w:p>
-            <w:pPr>
-              <w:spacing w:before="0" w:after="60"/>
-              <w:keepNext/>
-              <w:jc w:val="center"/>
-            </w:pPr>
-            <w:r>
-              <w:rPr>
-                <w:rFonts w:ascii="Calibri" w:hAnsi="Calibri"/>
-                <w:sz w:val="20"/>
-              </w:rPr>
-              <w:t xml:space="default">1.48, 10.9</w:t>
-            </w:r>
-          </w:p>
-        </w:tc>
-        <w:tc>
-          <w:tcPr>
-            <w:tcBorders>
-              <w:top w:val="single" w:space="0" w:color="D3D3D3"/>
-              <w:bottom w:val="single" w:space="0" w:color="D3D3D3"/>
-              <w:start w:val="single" w:space="0" w:color="D3D3D3"/>
-              <w:end w:val="single" w:space="0" w:color="D3D3D3"/>
-            </w:tcBorders>
-          </w:tcPr>
-          <w:p>
-            <w:pPr>
-              <w:spacing w:before="0" w:after="60"/>
-              <w:keepNext/>
-              <w:jc w:val="center"/>
-            </w:pPr>
-            <w:r>
-              <w:rPr>
-                <w:rFonts w:ascii="Calibri" w:hAnsi="Calibri"/>
-                <w:sz w:val="20"/>
-              </w:rPr>
-              <w:t xml:space="default">0.006</w:t>
+              <w:t xml:space="default">1.50</w:t>
+            </w:r>
+          </w:p>
+        </w:tc>
+        <w:tc>
+          <w:tcPr>
+            <w:tcBorders>
+              <w:top w:val="single" w:space="0" w:color="D3D3D3"/>
+              <w:bottom w:val="single" w:space="0" w:color="D3D3D3"/>
+              <w:start w:val="single" w:space="0" w:color="D3D3D3"/>
+              <w:end w:val="single" w:space="0" w:color="D3D3D3"/>
+            </w:tcBorders>
+          </w:tcPr>
+          <w:p>
+            <w:pPr>
+              <w:spacing w:before="0" w:after="60"/>
+              <w:keepNext/>
+              <w:jc w:val="center"/>
+            </w:pPr>
+            <w:r>
+              <w:rPr>
+                <w:rFonts w:ascii="Calibri" w:hAnsi="Calibri"/>
+                <w:sz w:val="20"/>
+              </w:rPr>
+              <w:t xml:space="default">1.28, 1.75</w:t>
+            </w:r>
+          </w:p>
+        </w:tc>
+        <w:tc>
+          <w:tcPr>
+            <w:tcBorders>
+              <w:top w:val="single" w:space="0" w:color="D3D3D3"/>
+              <w:bottom w:val="single" w:space="0" w:color="D3D3D3"/>
+              <w:start w:val="single" w:space="0" w:color="D3D3D3"/>
+              <w:end w:val="single" w:space="0" w:color="D3D3D3"/>
+            </w:tcBorders>
+          </w:tcPr>
+          <w:p>
+            <w:pPr>
+              <w:spacing w:before="0" w:after="60"/>
+              <w:keepNext/>
+              <w:jc w:val="center"/>
+            </w:pPr>
+            <w:r>
+              <w:rPr>
+                <w:rFonts w:ascii="Calibri" w:hAnsi="Calibri"/>
+                <w:sz w:val="20"/>
+              </w:rPr>
+              <w:t xml:space="default">&lt;0.001</w:t>
             </w:r>
           </w:p>
         </w:tc>
@@ -13281,31 +13281,31 @@
                 <w:rFonts w:ascii="Calibri" w:hAnsi="Calibri"/>
                 <w:sz w:val="20"/>
               </w:rPr>
-              <w:t xml:space="default">6.58</w:t>
-            </w:r>
-          </w:p>
-        </w:tc>
-        <w:tc>
-          <w:tcPr>
-            <w:tcBorders>
-              <w:top w:val="single" w:space="0" w:color="D3D3D3"/>
-              <w:bottom w:val="single" w:space="0" w:color="D3D3D3"/>
-              <w:start w:val="single" w:space="0" w:color="D3D3D3"/>
-              <w:end w:val="single" w:space="0" w:color="D3D3D3"/>
-            </w:tcBorders>
-          </w:tcPr>
-          <w:p>
-            <w:pPr>
-              <w:spacing w:before="0" w:after="60"/>
-              <w:keepNext/>
-              <w:jc w:val="center"/>
-            </w:pPr>
-            <w:r>
-              <w:rPr>
-                <w:rFonts w:ascii="Calibri" w:hAnsi="Calibri"/>
-                <w:sz w:val="20"/>
-              </w:rPr>
-              <w:t xml:space="default">2.30, 18.8</w:t>
+              <w:t xml:space="default">2.45</w:t>
+            </w:r>
+          </w:p>
+        </w:tc>
+        <w:tc>
+          <w:tcPr>
+            <w:tcBorders>
+              <w:top w:val="single" w:space="0" w:color="D3D3D3"/>
+              <w:bottom w:val="single" w:space="0" w:color="D3D3D3"/>
+              <w:start w:val="single" w:space="0" w:color="D3D3D3"/>
+              <w:end w:val="single" w:space="0" w:color="D3D3D3"/>
+            </w:tcBorders>
+          </w:tcPr>
+          <w:p>
+            <w:pPr>
+              <w:spacing w:before="0" w:after="60"/>
+              <w:keepNext/>
+              <w:jc w:val="center"/>
+            </w:pPr>
+            <w:r>
+              <w:rPr>
+                <w:rFonts w:ascii="Calibri" w:hAnsi="Calibri"/>
+                <w:sz w:val="20"/>
+              </w:rPr>
+              <w:t xml:space="default">1.71, 3.51</w:t>
             </w:r>
           </w:p>
         </w:tc>
@@ -13382,31 +13382,31 @@
                 <w:rFonts w:ascii="Calibri" w:hAnsi="Calibri"/>
                 <w:sz w:val="20"/>
               </w:rPr>
-              <w:t xml:space="default">5.43</w:t>
-            </w:r>
-          </w:p>
-        </w:tc>
-        <w:tc>
-          <w:tcPr>
-            <w:tcBorders>
-              <w:top w:val="single" w:space="0" w:color="D3D3D3"/>
-              <w:bottom w:val="single" w:space="0" w:color="D3D3D3"/>
-              <w:start w:val="single" w:space="0" w:color="D3D3D3"/>
-              <w:end w:val="single" w:space="0" w:color="D3D3D3"/>
-            </w:tcBorders>
-          </w:tcPr>
-          <w:p>
-            <w:pPr>
-              <w:spacing w:before="0" w:after="60"/>
-              <w:keepNext/>
-              <w:jc w:val="center"/>
-            </w:pPr>
-            <w:r>
-              <w:rPr>
-                <w:rFonts w:ascii="Calibri" w:hAnsi="Calibri"/>
-                <w:sz w:val="20"/>
-              </w:rPr>
-              <w:t xml:space="default">2.02, 14.6</w:t>
+              <w:t xml:space="default">2.02</w:t>
+            </w:r>
+          </w:p>
+        </w:tc>
+        <w:tc>
+          <w:tcPr>
+            <w:tcBorders>
+              <w:top w:val="single" w:space="0" w:color="D3D3D3"/>
+              <w:bottom w:val="single" w:space="0" w:color="D3D3D3"/>
+              <w:start w:val="single" w:space="0" w:color="D3D3D3"/>
+              <w:end w:val="single" w:space="0" w:color="D3D3D3"/>
+            </w:tcBorders>
+          </w:tcPr>
+          <w:p>
+            <w:pPr>
+              <w:spacing w:before="0" w:after="60"/>
+              <w:keepNext/>
+              <w:jc w:val="center"/>
+            </w:pPr>
+            <w:r>
+              <w:rPr>
+                <w:rFonts w:ascii="Calibri" w:hAnsi="Calibri"/>
+                <w:sz w:val="20"/>
+              </w:rPr>
+              <w:t xml:space="default">1.78, 2.30</w:t>
             </w:r>
           </w:p>
         </w:tc>
@@ -20400,7 +20400,7 @@
                 <w:rFonts w:ascii="Calibri" w:hAnsi="Calibri"/>
                 <w:sz w:val="20"/>
               </w:rPr>
-              <w:t xml:space="default">    CKD, Stage 1</w:t>
+              <w:t xml:space="default">    CKD, Stage 3</w:t>
             </w:r>
           </w:p>
         </w:tc>
@@ -20501,7 +20501,7 @@
                 <w:rFonts w:ascii="Calibri" w:hAnsi="Calibri"/>
                 <w:sz w:val="20"/>
               </w:rPr>
-              <w:t xml:space="default">    CKD, Stage 2</w:t>
+              <w:t xml:space="default">    CKD, Stage 1</w:t>
             </w:r>
           </w:p>
         </w:tc>
@@ -20549,7 +20549,7 @@
                 <w:rFonts w:ascii="Calibri" w:hAnsi="Calibri"/>
                 <w:sz w:val="20"/>
               </w:rPr>
-              <w:t xml:space="default">-0.88, 0.50</w:t>
+              <w:t xml:space="default">-0.87, 0.48</w:t>
             </w:r>
           </w:p>
         </w:tc>
@@ -20602,79 +20602,79 @@
                 <w:rFonts w:ascii="Calibri" w:hAnsi="Calibri"/>
                 <w:sz w:val="20"/>
               </w:rPr>
-              <w:t xml:space="default">    CKD, Stage 3</w:t>
-            </w:r>
-          </w:p>
-        </w:tc>
-        <w:tc>
-          <w:tcPr>
-            <w:tcBorders>
-              <w:top w:val="single" w:space="0" w:color="D3D3D3"/>
-              <w:bottom w:val="single" w:space="0" w:color="D3D3D3"/>
-              <w:start w:val="single" w:space="0" w:color="D3D3D3"/>
-              <w:end w:val="single" w:space="0" w:color="D3D3D3"/>
-            </w:tcBorders>
-          </w:tcPr>
-          <w:p>
-            <w:pPr>
-              <w:spacing w:before="0" w:after="60"/>
-              <w:keepNext/>
-              <w:jc w:val="center"/>
-            </w:pPr>
-            <w:r>
-              <w:rPr>
-                <w:rFonts w:ascii="Calibri" w:hAnsi="Calibri"/>
-                <w:sz w:val="20"/>
-              </w:rPr>
-              <w:t xml:space="default">0.19</w:t>
-            </w:r>
-          </w:p>
-        </w:tc>
-        <w:tc>
-          <w:tcPr>
-            <w:tcBorders>
-              <w:top w:val="single" w:space="0" w:color="D3D3D3"/>
-              <w:bottom w:val="single" w:space="0" w:color="D3D3D3"/>
-              <w:start w:val="single" w:space="0" w:color="D3D3D3"/>
-              <w:end w:val="single" w:space="0" w:color="D3D3D3"/>
-            </w:tcBorders>
-          </w:tcPr>
-          <w:p>
-            <w:pPr>
-              <w:spacing w:before="0" w:after="60"/>
-              <w:keepNext/>
-              <w:jc w:val="center"/>
-            </w:pPr>
-            <w:r>
-              <w:rPr>
-                <w:rFonts w:ascii="Calibri" w:hAnsi="Calibri"/>
-                <w:sz w:val="20"/>
-              </w:rPr>
-              <w:t xml:space="default">-0.48, 0.87</w:t>
-            </w:r>
-          </w:p>
-        </w:tc>
-        <w:tc>
-          <w:tcPr>
-            <w:tcBorders>
-              <w:top w:val="single" w:space="0" w:color="D3D3D3"/>
-              <w:bottom w:val="single" w:space="0" w:color="D3D3D3"/>
-              <w:start w:val="single" w:space="0" w:color="D3D3D3"/>
-              <w:end w:val="single" w:space="0" w:color="D3D3D3"/>
-            </w:tcBorders>
-          </w:tcPr>
-          <w:p>
-            <w:pPr>
-              <w:spacing w:before="0" w:after="60"/>
-              <w:keepNext/>
-              <w:jc w:val="center"/>
-            </w:pPr>
-            <w:r>
-              <w:rPr>
-                <w:rFonts w:ascii="Calibri" w:hAnsi="Calibri"/>
-                <w:sz w:val="20"/>
-              </w:rPr>
-              <w:t xml:space="default">0.6</w:t>
+              <w:t xml:space="default">    CKD, Stage 2</w:t>
+            </w:r>
+          </w:p>
+        </w:tc>
+        <w:tc>
+          <w:tcPr>
+            <w:tcBorders>
+              <w:top w:val="single" w:space="0" w:color="D3D3D3"/>
+              <w:bottom w:val="single" w:space="0" w:color="D3D3D3"/>
+              <w:start w:val="single" w:space="0" w:color="D3D3D3"/>
+              <w:end w:val="single" w:space="0" w:color="D3D3D3"/>
+            </w:tcBorders>
+          </w:tcPr>
+          <w:p>
+            <w:pPr>
+              <w:spacing w:before="0" w:after="60"/>
+              <w:keepNext/>
+              <w:jc w:val="center"/>
+            </w:pPr>
+            <w:r>
+              <w:rPr>
+                <w:rFonts w:ascii="Calibri" w:hAnsi="Calibri"/>
+                <w:sz w:val="20"/>
+              </w:rPr>
+              <w:t xml:space="default">-0.39</w:t>
+            </w:r>
+          </w:p>
+        </w:tc>
+        <w:tc>
+          <w:tcPr>
+            <w:tcBorders>
+              <w:top w:val="single" w:space="0" w:color="D3D3D3"/>
+              <w:bottom w:val="single" w:space="0" w:color="D3D3D3"/>
+              <w:start w:val="single" w:space="0" w:color="D3D3D3"/>
+              <w:end w:val="single" w:space="0" w:color="D3D3D3"/>
+            </w:tcBorders>
+          </w:tcPr>
+          <w:p>
+            <w:pPr>
+              <w:spacing w:before="0" w:after="60"/>
+              <w:keepNext/>
+              <w:jc w:val="center"/>
+            </w:pPr>
+            <w:r>
+              <w:rPr>
+                <w:rFonts w:ascii="Calibri" w:hAnsi="Calibri"/>
+                <w:sz w:val="20"/>
+              </w:rPr>
+              <w:t xml:space="default">-0.62, -0.15</w:t>
+            </w:r>
+          </w:p>
+        </w:tc>
+        <w:tc>
+          <w:tcPr>
+            <w:tcBorders>
+              <w:top w:val="single" w:space="0" w:color="D3D3D3"/>
+              <w:bottom w:val="single" w:space="0" w:color="D3D3D3"/>
+              <w:start w:val="single" w:space="0" w:color="D3D3D3"/>
+              <w:end w:val="single" w:space="0" w:color="D3D3D3"/>
+            </w:tcBorders>
+          </w:tcPr>
+          <w:p>
+            <w:pPr>
+              <w:spacing w:before="0" w:after="60"/>
+              <w:keepNext/>
+              <w:jc w:val="center"/>
+            </w:pPr>
+            <w:r>
+              <w:rPr>
+                <w:rFonts w:ascii="Calibri" w:hAnsi="Calibri"/>
+                <w:sz w:val="20"/>
+              </w:rPr>
+              <w:t xml:space="default">0.001</w:t>
             </w:r>
           </w:p>
         </w:tc>
@@ -20727,31 +20727,31 @@
                 <w:rFonts w:ascii="Calibri" w:hAnsi="Calibri"/>
                 <w:sz w:val="20"/>
               </w:rPr>
-              <w:t xml:space="default">1.6</w:t>
-            </w:r>
-          </w:p>
-        </w:tc>
-        <w:tc>
-          <w:tcPr>
-            <w:tcBorders>
-              <w:top w:val="single" w:space="0" w:color="D3D3D3"/>
-              <w:bottom w:val="single" w:space="0" w:color="D3D3D3"/>
-              <w:start w:val="single" w:space="0" w:color="D3D3D3"/>
-              <w:end w:val="single" w:space="0" w:color="D3D3D3"/>
-            </w:tcBorders>
-          </w:tcPr>
-          <w:p>
-            <w:pPr>
-              <w:spacing w:before="0" w:after="60"/>
-              <w:keepNext/>
-              <w:jc w:val="center"/>
-            </w:pPr>
-            <w:r>
-              <w:rPr>
-                <w:rFonts w:ascii="Calibri" w:hAnsi="Calibri"/>
-                <w:sz w:val="20"/>
-              </w:rPr>
-              <w:t xml:space="default">0.85, 2.3</w:t>
+              <w:t xml:space="default">1.4</w:t>
+            </w:r>
+          </w:p>
+        </w:tc>
+        <w:tc>
+          <w:tcPr>
+            <w:tcBorders>
+              <w:top w:val="single" w:space="0" w:color="D3D3D3"/>
+              <w:bottom w:val="single" w:space="0" w:color="D3D3D3"/>
+              <w:start w:val="single" w:space="0" w:color="D3D3D3"/>
+              <w:end w:val="single" w:space="0" w:color="D3D3D3"/>
+            </w:tcBorders>
+          </w:tcPr>
+          <w:p>
+            <w:pPr>
+              <w:spacing w:before="0" w:after="60"/>
+              <w:keepNext/>
+              <w:jc w:val="center"/>
+            </w:pPr>
+            <w:r>
+              <w:rPr>
+                <w:rFonts w:ascii="Calibri" w:hAnsi="Calibri"/>
+                <w:sz w:val="20"/>
+              </w:rPr>
+              <w:t xml:space="default">1.1, 1.7</w:t>
             </w:r>
           </w:p>
         </w:tc>
@@ -20828,31 +20828,31 @@
                 <w:rFonts w:ascii="Calibri" w:hAnsi="Calibri"/>
                 <w:sz w:val="20"/>
               </w:rPr>
-              <w:t xml:space="default">2.1</w:t>
-            </w:r>
-          </w:p>
-        </w:tc>
-        <w:tc>
-          <w:tcPr>
-            <w:tcBorders>
-              <w:top w:val="single" w:space="0" w:color="D3D3D3"/>
-              <w:bottom w:val="single" w:space="0" w:color="D3D3D3"/>
-              <w:start w:val="single" w:space="0" w:color="D3D3D3"/>
-              <w:end w:val="single" w:space="0" w:color="D3D3D3"/>
-            </w:tcBorders>
-          </w:tcPr>
-          <w:p>
-            <w:pPr>
-              <w:spacing w:before="0" w:after="60"/>
-              <w:keepNext/>
-              <w:jc w:val="center"/>
-            </w:pPr>
-            <w:r>
-              <w:rPr>
-                <w:rFonts w:ascii="Calibri" w:hAnsi="Calibri"/>
-                <w:sz w:val="20"/>
-              </w:rPr>
-              <w:t xml:space="default">1.0, 3.1</w:t>
+              <w:t xml:space="default">1.9</w:t>
+            </w:r>
+          </w:p>
+        </w:tc>
+        <w:tc>
+          <w:tcPr>
+            <w:tcBorders>
+              <w:top w:val="single" w:space="0" w:color="D3D3D3"/>
+              <w:bottom w:val="single" w:space="0" w:color="D3D3D3"/>
+              <w:start w:val="single" w:space="0" w:color="D3D3D3"/>
+              <w:end w:val="single" w:space="0" w:color="D3D3D3"/>
+            </w:tcBorders>
+          </w:tcPr>
+          <w:p>
+            <w:pPr>
+              <w:spacing w:before="0" w:after="60"/>
+              <w:keepNext/>
+              <w:jc w:val="center"/>
+            </w:pPr>
+            <w:r>
+              <w:rPr>
+                <w:rFonts w:ascii="Calibri" w:hAnsi="Calibri"/>
+                <w:sz w:val="20"/>
+              </w:rPr>
+              <w:t xml:space="default">1.0, 2.7</w:t>
             </w:r>
           </w:p>
         </w:tc>
@@ -20929,31 +20929,31 @@
                 <w:rFonts w:ascii="Calibri" w:hAnsi="Calibri"/>
                 <w:sz w:val="20"/>
               </w:rPr>
-              <w:t xml:space="default">1.6</w:t>
-            </w:r>
-          </w:p>
-        </w:tc>
-        <w:tc>
-          <w:tcPr>
-            <w:tcBorders>
-              <w:top w:val="single" w:space="0" w:color="D3D3D3"/>
-              <w:bottom w:val="single" w:space="0" w:color="D3D3D3"/>
-              <w:start w:val="single" w:space="0" w:color="D3D3D3"/>
-              <w:end w:val="single" w:space="0" w:color="D3D3D3"/>
-            </w:tcBorders>
-          </w:tcPr>
-          <w:p>
-            <w:pPr>
-              <w:spacing w:before="0" w:after="60"/>
-              <w:keepNext/>
-              <w:jc w:val="center"/>
-            </w:pPr>
-            <w:r>
-              <w:rPr>
-                <w:rFonts w:ascii="Calibri" w:hAnsi="Calibri"/>
-                <w:sz w:val="20"/>
-              </w:rPr>
-              <w:t xml:space="default">0.84, 2.3</w:t>
+              <w:t xml:space="default">1.4</w:t>
+            </w:r>
+          </w:p>
+        </w:tc>
+        <w:tc>
+          <w:tcPr>
+            <w:tcBorders>
+              <w:top w:val="single" w:space="0" w:color="D3D3D3"/>
+              <w:bottom w:val="single" w:space="0" w:color="D3D3D3"/>
+              <w:start w:val="single" w:space="0" w:color="D3D3D3"/>
+              <w:end w:val="single" w:space="0" w:color="D3D3D3"/>
+            </w:tcBorders>
+          </w:tcPr>
+          <w:p>
+            <w:pPr>
+              <w:spacing w:before="0" w:after="60"/>
+              <w:keepNext/>
+              <w:jc w:val="center"/>
+            </w:pPr>
+            <w:r>
+              <w:rPr>
+                <w:rFonts w:ascii="Calibri" w:hAnsi="Calibri"/>
+                <w:sz w:val="20"/>
+              </w:rPr>
+              <w:t xml:space="default">1.1, 1.7</w:t>
             </w:r>
           </w:p>
         </w:tc>
@@ -27937,7 +27937,7 @@
                 <w:rFonts w:ascii="Calibri" w:hAnsi="Calibri"/>
                 <w:sz w:val="20"/>
               </w:rPr>
-              <w:t xml:space="default">    CKD, Stage 1</w:t>
+              <w:t xml:space="default">    CKD, Stage 3</w:t>
             </w:r>
           </w:p>
         </w:tc>
@@ -28038,79 +28038,79 @@
                 <w:rFonts w:ascii="Calibri" w:hAnsi="Calibri"/>
                 <w:sz w:val="20"/>
               </w:rPr>
-              <w:t xml:space="default">    CKD, Stage 2</w:t>
-            </w:r>
-          </w:p>
-        </w:tc>
-        <w:tc>
-          <w:tcPr>
-            <w:tcBorders>
-              <w:top w:val="single" w:space="0" w:color="D3D3D3"/>
-              <w:bottom w:val="single" w:space="0" w:color="D3D3D3"/>
-              <w:start w:val="single" w:space="0" w:color="D3D3D3"/>
-              <w:end w:val="single" w:space="0" w:color="D3D3D3"/>
-            </w:tcBorders>
-          </w:tcPr>
-          <w:p>
-            <w:pPr>
-              <w:spacing w:before="0" w:after="60"/>
-              <w:keepNext/>
-              <w:jc w:val="center"/>
-            </w:pPr>
-            <w:r>
-              <w:rPr>
-                <w:rFonts w:ascii="Calibri" w:hAnsi="Calibri"/>
-                <w:sz w:val="20"/>
-              </w:rPr>
-              <w:t xml:space="default">-1,698</w:t>
-            </w:r>
-          </w:p>
-        </w:tc>
-        <w:tc>
-          <w:tcPr>
-            <w:tcBorders>
-              <w:top w:val="single" w:space="0" w:color="D3D3D3"/>
-              <w:bottom w:val="single" w:space="0" w:color="D3D3D3"/>
-              <w:start w:val="single" w:space="0" w:color="D3D3D3"/>
-              <w:end w:val="single" w:space="0" w:color="D3D3D3"/>
-            </w:tcBorders>
-          </w:tcPr>
-          <w:p>
-            <w:pPr>
-              <w:spacing w:before="0" w:after="60"/>
-              <w:keepNext/>
-              <w:jc w:val="center"/>
-            </w:pPr>
-            <w:r>
-              <w:rPr>
-                <w:rFonts w:ascii="Calibri" w:hAnsi="Calibri"/>
-                <w:sz w:val="20"/>
-              </w:rPr>
-              <w:t xml:space="default">-22,484, 19,088</w:t>
-            </w:r>
-          </w:p>
-        </w:tc>
-        <w:tc>
-          <w:tcPr>
-            <w:tcBorders>
-              <w:top w:val="single" w:space="0" w:color="D3D3D3"/>
-              <w:bottom w:val="single" w:space="0" w:color="D3D3D3"/>
-              <w:start w:val="single" w:space="0" w:color="D3D3D3"/>
-              <w:end w:val="single" w:space="0" w:color="D3D3D3"/>
-            </w:tcBorders>
-          </w:tcPr>
-          <w:p>
-            <w:pPr>
-              <w:spacing w:before="0" w:after="60"/>
-              <w:keepNext/>
-              <w:jc w:val="center"/>
-            </w:pPr>
-            <w:r>
-              <w:rPr>
-                <w:rFonts w:ascii="Calibri" w:hAnsi="Calibri"/>
-                <w:sz w:val="20"/>
-              </w:rPr>
-              <w:t xml:space="default">0.9</w:t>
+              <w:t xml:space="default">    CKD, Stage 1</w:t>
+            </w:r>
+          </w:p>
+        </w:tc>
+        <w:tc>
+          <w:tcPr>
+            <w:tcBorders>
+              <w:top w:val="single" w:space="0" w:color="D3D3D3"/>
+              <w:bottom w:val="single" w:space="0" w:color="D3D3D3"/>
+              <w:start w:val="single" w:space="0" w:color="D3D3D3"/>
+              <w:end w:val="single" w:space="0" w:color="D3D3D3"/>
+            </w:tcBorders>
+          </w:tcPr>
+          <w:p>
+            <w:pPr>
+              <w:spacing w:before="0" w:after="60"/>
+              <w:keepNext/>
+              <w:jc w:val="center"/>
+            </w:pPr>
+            <w:r>
+              <w:rPr>
+                <w:rFonts w:ascii="Calibri" w:hAnsi="Calibri"/>
+                <w:sz w:val="20"/>
+              </w:rPr>
+              <w:t xml:space="default">58</w:t>
+            </w:r>
+          </w:p>
+        </w:tc>
+        <w:tc>
+          <w:tcPr>
+            <w:tcBorders>
+              <w:top w:val="single" w:space="0" w:color="D3D3D3"/>
+              <w:bottom w:val="single" w:space="0" w:color="D3D3D3"/>
+              <w:start w:val="single" w:space="0" w:color="D3D3D3"/>
+              <w:end w:val="single" w:space="0" w:color="D3D3D3"/>
+            </w:tcBorders>
+          </w:tcPr>
+          <w:p>
+            <w:pPr>
+              <w:spacing w:before="0" w:after="60"/>
+              <w:keepNext/>
+              <w:jc w:val="center"/>
+            </w:pPr>
+            <w:r>
+              <w:rPr>
+                <w:rFonts w:ascii="Calibri" w:hAnsi="Calibri"/>
+                <w:sz w:val="20"/>
+              </w:rPr>
+              <w:t xml:space="default">-20,254, 20,369</w:t>
+            </w:r>
+          </w:p>
+        </w:tc>
+        <w:tc>
+          <w:tcPr>
+            <w:tcBorders>
+              <w:top w:val="single" w:space="0" w:color="D3D3D3"/>
+              <w:bottom w:val="single" w:space="0" w:color="D3D3D3"/>
+              <w:start w:val="single" w:space="0" w:color="D3D3D3"/>
+              <w:end w:val="single" w:space="0" w:color="D3D3D3"/>
+            </w:tcBorders>
+          </w:tcPr>
+          <w:p>
+            <w:pPr>
+              <w:spacing w:before="0" w:after="60"/>
+              <w:keepNext/>
+              <w:jc w:val="center"/>
+            </w:pPr>
+            <w:r>
+              <w:rPr>
+                <w:rFonts w:ascii="Calibri" w:hAnsi="Calibri"/>
+                <w:sz w:val="20"/>
+              </w:rPr>
+              <w:t xml:space="default">&gt;0.9</w:t>
             </w:r>
           </w:p>
         </w:tc>
@@ -28139,79 +28139,79 @@
                 <w:rFonts w:ascii="Calibri" w:hAnsi="Calibri"/>
                 <w:sz w:val="20"/>
               </w:rPr>
-              <w:t xml:space="default">    CKD, Stage 3</w:t>
-            </w:r>
-          </w:p>
-        </w:tc>
-        <w:tc>
-          <w:tcPr>
-            <w:tcBorders>
-              <w:top w:val="single" w:space="0" w:color="D3D3D3"/>
-              <w:bottom w:val="single" w:space="0" w:color="D3D3D3"/>
-              <w:start w:val="single" w:space="0" w:color="D3D3D3"/>
-              <w:end w:val="single" w:space="0" w:color="D3D3D3"/>
-            </w:tcBorders>
-          </w:tcPr>
-          <w:p>
-            <w:pPr>
-              <w:spacing w:before="0" w:after="60"/>
-              <w:keepNext/>
-              <w:jc w:val="center"/>
-            </w:pPr>
-            <w:r>
-              <w:rPr>
-                <w:rFonts w:ascii="Calibri" w:hAnsi="Calibri"/>
-                <w:sz w:val="20"/>
-              </w:rPr>
-              <w:t xml:space="default">-58</w:t>
-            </w:r>
-          </w:p>
-        </w:tc>
-        <w:tc>
-          <w:tcPr>
-            <w:tcBorders>
-              <w:top w:val="single" w:space="0" w:color="D3D3D3"/>
-              <w:bottom w:val="single" w:space="0" w:color="D3D3D3"/>
-              <w:start w:val="single" w:space="0" w:color="D3D3D3"/>
-              <w:end w:val="single" w:space="0" w:color="D3D3D3"/>
-            </w:tcBorders>
-          </w:tcPr>
-          <w:p>
-            <w:pPr>
-              <w:spacing w:before="0" w:after="60"/>
-              <w:keepNext/>
-              <w:jc w:val="center"/>
-            </w:pPr>
-            <w:r>
-              <w:rPr>
-                <w:rFonts w:ascii="Calibri" w:hAnsi="Calibri"/>
-                <w:sz w:val="20"/>
-              </w:rPr>
-              <w:t xml:space="default">-20,369, 20,254</w:t>
-            </w:r>
-          </w:p>
-        </w:tc>
-        <w:tc>
-          <w:tcPr>
-            <w:tcBorders>
-              <w:top w:val="single" w:space="0" w:color="D3D3D3"/>
-              <w:bottom w:val="single" w:space="0" w:color="D3D3D3"/>
-              <w:start w:val="single" w:space="0" w:color="D3D3D3"/>
-              <w:end w:val="single" w:space="0" w:color="D3D3D3"/>
-            </w:tcBorders>
-          </w:tcPr>
-          <w:p>
-            <w:pPr>
-              <w:spacing w:before="0" w:after="60"/>
-              <w:keepNext/>
-              <w:jc w:val="center"/>
-            </w:pPr>
-            <w:r>
-              <w:rPr>
-                <w:rFonts w:ascii="Calibri" w:hAnsi="Calibri"/>
-                <w:sz w:val="20"/>
-              </w:rPr>
-              <w:t xml:space="default">&gt;0.9</w:t>
+              <w:t xml:space="default">    CKD, Stage 2</w:t>
+            </w:r>
+          </w:p>
+        </w:tc>
+        <w:tc>
+          <w:tcPr>
+            <w:tcBorders>
+              <w:top w:val="single" w:space="0" w:color="D3D3D3"/>
+              <w:bottom w:val="single" w:space="0" w:color="D3D3D3"/>
+              <w:start w:val="single" w:space="0" w:color="D3D3D3"/>
+              <w:end w:val="single" w:space="0" w:color="D3D3D3"/>
+            </w:tcBorders>
+          </w:tcPr>
+          <w:p>
+            <w:pPr>
+              <w:spacing w:before="0" w:after="60"/>
+              <w:keepNext/>
+              <w:jc w:val="center"/>
+            </w:pPr>
+            <w:r>
+              <w:rPr>
+                <w:rFonts w:ascii="Calibri" w:hAnsi="Calibri"/>
+                <w:sz w:val="20"/>
+              </w:rPr>
+              <w:t xml:space="default">-1,640</w:t>
+            </w:r>
+          </w:p>
+        </w:tc>
+        <w:tc>
+          <w:tcPr>
+            <w:tcBorders>
+              <w:top w:val="single" w:space="0" w:color="D3D3D3"/>
+              <w:bottom w:val="single" w:space="0" w:color="D3D3D3"/>
+              <w:start w:val="single" w:space="0" w:color="D3D3D3"/>
+              <w:end w:val="single" w:space="0" w:color="D3D3D3"/>
+            </w:tcBorders>
+          </w:tcPr>
+          <w:p>
+            <w:pPr>
+              <w:spacing w:before="0" w:after="60"/>
+              <w:keepNext/>
+              <w:jc w:val="center"/>
+            </w:pPr>
+            <w:r>
+              <w:rPr>
+                <w:rFonts w:ascii="Calibri" w:hAnsi="Calibri"/>
+                <w:sz w:val="20"/>
+              </w:rPr>
+              <w:t xml:space="default">-7,870, 4,589</w:t>
+            </w:r>
+          </w:p>
+        </w:tc>
+        <w:tc>
+          <w:tcPr>
+            <w:tcBorders>
+              <w:top w:val="single" w:space="0" w:color="D3D3D3"/>
+              <w:bottom w:val="single" w:space="0" w:color="D3D3D3"/>
+              <w:start w:val="single" w:space="0" w:color="D3D3D3"/>
+              <w:end w:val="single" w:space="0" w:color="D3D3D3"/>
+            </w:tcBorders>
+          </w:tcPr>
+          <w:p>
+            <w:pPr>
+              <w:spacing w:before="0" w:after="60"/>
+              <w:keepNext/>
+              <w:jc w:val="center"/>
+            </w:pPr>
+            <w:r>
+              <w:rPr>
+                <w:rFonts w:ascii="Calibri" w:hAnsi="Calibri"/>
+                <w:sz w:val="20"/>
+              </w:rPr>
+              <w:t xml:space="default">0.6</w:t>
             </w:r>
           </w:p>
         </w:tc>
@@ -28264,55 +28264,55 @@
                 <w:rFonts w:ascii="Calibri" w:hAnsi="Calibri"/>
                 <w:sz w:val="20"/>
               </w:rPr>
-              <w:t xml:space="default">16,974</w:t>
-            </w:r>
-          </w:p>
-        </w:tc>
-        <w:tc>
-          <w:tcPr>
-            <w:tcBorders>
-              <w:top w:val="single" w:space="0" w:color="D3D3D3"/>
-              <w:bottom w:val="single" w:space="0" w:color="D3D3D3"/>
-              <w:start w:val="single" w:space="0" w:color="D3D3D3"/>
-              <w:end w:val="single" w:space="0" w:color="D3D3D3"/>
-            </w:tcBorders>
-          </w:tcPr>
-          <w:p>
-            <w:pPr>
-              <w:spacing w:before="0" w:after="60"/>
-              <w:keepNext/>
-              <w:jc w:val="center"/>
-            </w:pPr>
-            <w:r>
-              <w:rPr>
-                <w:rFonts w:ascii="Calibri" w:hAnsi="Calibri"/>
-                <w:sz w:val="20"/>
-              </w:rPr>
-              <w:t xml:space="default">-4,129, 38,077</w:t>
-            </w:r>
-          </w:p>
-        </w:tc>
-        <w:tc>
-          <w:tcPr>
-            <w:tcBorders>
-              <w:top w:val="single" w:space="0" w:color="D3D3D3"/>
-              <w:bottom w:val="single" w:space="0" w:color="D3D3D3"/>
-              <w:start w:val="single" w:space="0" w:color="D3D3D3"/>
-              <w:end w:val="single" w:space="0" w:color="D3D3D3"/>
-            </w:tcBorders>
-          </w:tcPr>
-          <w:p>
-            <w:pPr>
-              <w:spacing w:before="0" w:after="60"/>
-              <w:keepNext/>
-              <w:jc w:val="center"/>
-            </w:pPr>
-            <w:r>
-              <w:rPr>
-                <w:rFonts w:ascii="Calibri" w:hAnsi="Calibri"/>
-                <w:sz w:val="20"/>
-              </w:rPr>
-              <w:t xml:space="default">0.11</w:t>
+              <w:t xml:space="default">17,032</w:t>
+            </w:r>
+          </w:p>
+        </w:tc>
+        <w:tc>
+          <w:tcPr>
+            <w:tcBorders>
+              <w:top w:val="single" w:space="0" w:color="D3D3D3"/>
+              <w:bottom w:val="single" w:space="0" w:color="D3D3D3"/>
+              <w:start w:val="single" w:space="0" w:color="D3D3D3"/>
+              <w:end w:val="single" w:space="0" w:color="D3D3D3"/>
+            </w:tcBorders>
+          </w:tcPr>
+          <w:p>
+            <w:pPr>
+              <w:spacing w:before="0" w:after="60"/>
+              <w:keepNext/>
+              <w:jc w:val="center"/>
+            </w:pPr>
+            <w:r>
+              <w:rPr>
+                <w:rFonts w:ascii="Calibri" w:hAnsi="Calibri"/>
+                <w:sz w:val="20"/>
+              </w:rPr>
+              <w:t xml:space="default">10,318, 23,745</w:t>
+            </w:r>
+          </w:p>
+        </w:tc>
+        <w:tc>
+          <w:tcPr>
+            <w:tcBorders>
+              <w:top w:val="single" w:space="0" w:color="D3D3D3"/>
+              <w:bottom w:val="single" w:space="0" w:color="D3D3D3"/>
+              <w:start w:val="single" w:space="0" w:color="D3D3D3"/>
+              <w:end w:val="single" w:space="0" w:color="D3D3D3"/>
+            </w:tcBorders>
+          </w:tcPr>
+          <w:p>
+            <w:pPr>
+              <w:spacing w:before="0" w:after="60"/>
+              <w:keepNext/>
+              <w:jc w:val="center"/>
+            </w:pPr>
+            <w:r>
+              <w:rPr>
+                <w:rFonts w:ascii="Calibri" w:hAnsi="Calibri"/>
+                <w:sz w:val="20"/>
+              </w:rPr>
+              <w:t xml:space="default">&lt;0.001</w:t>
             </w:r>
           </w:p>
         </w:tc>
@@ -28365,55 +28365,55 @@
                 <w:rFonts w:ascii="Calibri" w:hAnsi="Calibri"/>
                 <w:sz w:val="20"/>
               </w:rPr>
-              <w:t xml:space="default">29,672</w:t>
-            </w:r>
-          </w:p>
-        </w:tc>
-        <w:tc>
-          <w:tcPr>
-            <w:tcBorders>
-              <w:top w:val="single" w:space="0" w:color="D3D3D3"/>
-              <w:bottom w:val="single" w:space="0" w:color="D3D3D3"/>
-              <w:start w:val="single" w:space="0" w:color="D3D3D3"/>
-              <w:end w:val="single" w:space="0" w:color="D3D3D3"/>
-            </w:tcBorders>
-          </w:tcPr>
-          <w:p>
-            <w:pPr>
-              <w:spacing w:before="0" w:after="60"/>
-              <w:keepNext/>
-              <w:jc w:val="center"/>
-            </w:pPr>
-            <w:r>
-              <w:rPr>
-                <w:rFonts w:ascii="Calibri" w:hAnsi="Calibri"/>
-                <w:sz w:val="20"/>
-              </w:rPr>
-              <w:t xml:space="default">-155, 59,499</w:t>
-            </w:r>
-          </w:p>
-        </w:tc>
-        <w:tc>
-          <w:tcPr>
-            <w:tcBorders>
-              <w:top w:val="single" w:space="0" w:color="D3D3D3"/>
-              <w:bottom w:val="single" w:space="0" w:color="D3D3D3"/>
-              <w:start w:val="single" w:space="0" w:color="D3D3D3"/>
-              <w:end w:val="single" w:space="0" w:color="D3D3D3"/>
-            </w:tcBorders>
-          </w:tcPr>
-          <w:p>
-            <w:pPr>
-              <w:spacing w:before="0" w:after="60"/>
-              <w:keepNext/>
-              <w:jc w:val="center"/>
-            </w:pPr>
-            <w:r>
-              <w:rPr>
-                <w:rFonts w:ascii="Calibri" w:hAnsi="Calibri"/>
-                <w:sz w:val="20"/>
-              </w:rPr>
-              <w:t xml:space="default">0.051</w:t>
+              <w:t xml:space="default">29,730</w:t>
+            </w:r>
+          </w:p>
+        </w:tc>
+        <w:tc>
+          <w:tcPr>
+            <w:tcBorders>
+              <w:top w:val="single" w:space="0" w:color="D3D3D3"/>
+              <w:bottom w:val="single" w:space="0" w:color="D3D3D3"/>
+              <w:start w:val="single" w:space="0" w:color="D3D3D3"/>
+              <w:end w:val="single" w:space="0" w:color="D3D3D3"/>
+            </w:tcBorders>
+          </w:tcPr>
+          <w:p>
+            <w:pPr>
+              <w:spacing w:before="0" w:after="60"/>
+              <w:keepNext/>
+              <w:jc w:val="center"/>
+            </w:pPr>
+            <w:r>
+              <w:rPr>
+                <w:rFonts w:ascii="Calibri" w:hAnsi="Calibri"/>
+                <w:sz w:val="20"/>
+              </w:rPr>
+              <w:t xml:space="default">7,654, 51,805</w:t>
+            </w:r>
+          </w:p>
+        </w:tc>
+        <w:tc>
+          <w:tcPr>
+            <w:tcBorders>
+              <w:top w:val="single" w:space="0" w:color="D3D3D3"/>
+              <w:bottom w:val="single" w:space="0" w:color="D3D3D3"/>
+              <w:start w:val="single" w:space="0" w:color="D3D3D3"/>
+              <w:end w:val="single" w:space="0" w:color="D3D3D3"/>
+            </w:tcBorders>
+          </w:tcPr>
+          <w:p>
+            <w:pPr>
+              <w:spacing w:before="0" w:after="60"/>
+              <w:keepNext/>
+              <w:jc w:val="center"/>
+            </w:pPr>
+            <w:r>
+              <w:rPr>
+                <w:rFonts w:ascii="Calibri" w:hAnsi="Calibri"/>
+                <w:sz w:val="20"/>
+              </w:rPr>
+              <w:t xml:space="default">0.008</w:t>
             </w:r>
           </w:p>
         </w:tc>
@@ -28466,31 +28466,31 @@
                 <w:rFonts w:ascii="Calibri" w:hAnsi="Calibri"/>
                 <w:sz w:val="20"/>
               </w:rPr>
-              <w:t xml:space="default">44,825</w:t>
-            </w:r>
-          </w:p>
-        </w:tc>
-        <w:tc>
-          <w:tcPr>
-            <w:tcBorders>
-              <w:top w:val="single" w:space="0" w:color="D3D3D3"/>
-              <w:bottom w:val="single" w:space="0" w:color="D3D3D3"/>
-              <w:start w:val="single" w:space="0" w:color="D3D3D3"/>
-              <w:end w:val="single" w:space="0" w:color="D3D3D3"/>
-            </w:tcBorders>
-          </w:tcPr>
-          <w:p>
-            <w:pPr>
-              <w:spacing w:before="0" w:after="60"/>
-              <w:keepNext/>
-              <w:jc w:val="center"/>
-            </w:pPr>
-            <w:r>
-              <w:rPr>
-                <w:rFonts w:ascii="Calibri" w:hAnsi="Calibri"/>
-                <w:sz w:val="20"/>
-              </w:rPr>
-              <w:t xml:space="default">22,380, 67,271</w:t>
+              <w:t xml:space="default">44,883</w:t>
+            </w:r>
+          </w:p>
+        </w:tc>
+        <w:tc>
+          <w:tcPr>
+            <w:tcBorders>
+              <w:top w:val="single" w:space="0" w:color="D3D3D3"/>
+              <w:bottom w:val="single" w:space="0" w:color="D3D3D3"/>
+              <w:start w:val="single" w:space="0" w:color="D3D3D3"/>
+              <w:end w:val="single" w:space="0" w:color="D3D3D3"/>
+            </w:tcBorders>
+          </w:tcPr>
+          <w:p>
+            <w:pPr>
+              <w:spacing w:before="0" w:after="60"/>
+              <w:keepNext/>
+              <w:jc w:val="center"/>
+            </w:pPr>
+            <w:r>
+              <w:rPr>
+                <w:rFonts w:ascii="Calibri" w:hAnsi="Calibri"/>
+                <w:sz w:val="20"/>
+              </w:rPr>
+              <w:t xml:space="default">36,413, 53,352</w:t>
             </w:r>
           </w:p>
         </w:tc>

</xml_diff>